<commit_message>
Add Week 1 Exercise 1 Word file
</commit_message>
<xml_diff>
--- a/Week1/Data Structures and Algorithm_HandsOn/Exercise 1 Inventory Management System.docx
+++ b/Week1/Data Structures and Algorithm_HandsOn/Exercise 1 Inventory Management System.docx
@@ -2,12 +2,2130 @@
 <file path=word/document.xml><?xml version="1.0" encoding="utf-8"?>
 <w:document xmlns:wpc="http://schemas.microsoft.com/office/word/2010/wordprocessingCanvas" xmlns:cx="http://schemas.microsoft.com/office/drawing/2014/chartex" xmlns:cx1="http://schemas.microsoft.com/office/drawing/2015/9/8/chartex" xmlns:cx2="http://schemas.microsoft.com/office/drawing/2015/10/21/chartex" xmlns:cx3="http://schemas.microsoft.com/office/drawing/2016/5/9/chartex" xmlns:cx4="http://schemas.microsoft.com/office/drawing/2016/5/10/chartex" xmlns:cx5="http://schemas.microsoft.com/office/drawing/2016/5/11/chartex" xmlns:cx6="http://schemas.microsoft.com/office/drawing/2016/5/12/chartex" xmlns:cx7="http://schemas.microsoft.com/office/drawing/2016/5/13/chartex" xmlns:cx8="http://schemas.microsoft.com/office/drawing/2016/5/14/chartex" xmlns:mc="http://schemas.openxmlformats.org/markup-compatibility/2006" xmlns:aink="http://schemas.microsoft.com/office/drawing/2016/ink" xmlns:am3d="http://schemas.microsoft.com/office/drawing/2017/model3d" xmlns:o="urn:schemas-microsoft-com:office:office" xmlns:oel="http://schemas.microsoft.com/office/2019/extlst" xmlns:r="http://schemas.openxmlformats.org/officeDocument/2006/relationships" xmlns:m="http://schemas.openxmlformats.org/officeDocument/2006/math" xmlns:v="urn:schemas-microsoft-com:vml" xmlns:wp14="http://schemas.microsoft.com/office/word/2010/wordprocessingDrawing" xmlns:wp="http://schemas.openxmlformats.org/drawingml/2006/wordprocessingDrawing" xmlns:w10="urn:schemas-microsoft-com:office:word" xmlns:w="http://schemas.openxmlformats.org/wordprocessingml/2006/main" xmlns:w14="http://schemas.microsoft.com/office/word/2010/wordml" xmlns:w15="http://schemas.microsoft.com/office/word/2012/wordml" xmlns:w16cex="http://schemas.microsoft.com/office/word/2018/wordml/cex" xmlns:w16cid="http://schemas.microsoft.com/office/word/2016/wordml/cid" xmlns:w16="http://schemas.microsoft.com/office/word/2018/wordml" xmlns:w16du="http://schemas.microsoft.com/office/word/2023/wordml/word16du" xmlns:w16sdtdh="http://schemas.microsoft.com/office/word/2020/wordml/sdtdatahash" xmlns:w16sdtfl="http://schemas.microsoft.com/office/word/2024/wordml/sdtformatlock" xmlns:w16se="http://schemas.microsoft.com/office/word/2015/wordml/symex" xmlns:wpg="http://schemas.microsoft.com/office/word/2010/wordprocessingGroup" xmlns:wpi="http://schemas.microsoft.com/office/word/2010/wordprocessingInk" xmlns:wne="http://schemas.microsoft.com/office/word/2006/wordml" xmlns:wps="http://schemas.microsoft.com/office/word/2010/wordprocessingShape" mc:Ignorable="w14 w15 w16se w16cid w16 w16cex w16sdtdh w16sdtfl w16du wp14">
   <w:body>
-    <w:p/>
+    <w:p>
+      <w:pPr>
+        <w:rPr>
+          <w:rFonts w:ascii="Times New Roman" w:hAnsi="Times New Roman" w:cs="Times New Roman"/>
+          <w:b/>
+          <w:bCs/>
+          <w:sz w:val="28"/>
+          <w:szCs w:val="28"/>
+          <w:lang w:val="en-US"/>
+        </w:rPr>
+      </w:pPr>
+      <w:r>
+        <w:rPr>
+          <w:rFonts w:ascii="Times New Roman" w:hAnsi="Times New Roman" w:cs="Times New Roman"/>
+          <w:b/>
+          <w:bCs/>
+          <w:sz w:val="28"/>
+          <w:szCs w:val="28"/>
+          <w:lang w:val="en-US"/>
+        </w:rPr>
+        <w:t>Problem Understanding:</w:t>
+      </w:r>
+    </w:p>
+    <w:p>
+      <w:pPr>
+        <w:rPr>
+          <w:rFonts w:ascii="Times New Roman" w:hAnsi="Times New Roman" w:cs="Times New Roman"/>
+          <w:sz w:val="28"/>
+          <w:szCs w:val="28"/>
+          <w:lang w:val="en-US"/>
+        </w:rPr>
+      </w:pPr>
+      <w:r>
+        <w:rPr>
+          <w:rFonts w:ascii="Times New Roman" w:hAnsi="Times New Roman" w:cs="Times New Roman"/>
+          <w:sz w:val="28"/>
+          <w:szCs w:val="28"/>
+          <w:lang w:val="en-US"/>
+        </w:rPr>
+        <w:t>Effective inventory systems must quickly store, retrieve and update product details. As data grows, the efficiency of algorithm and data structure significantly affects performance.</w:t>
+      </w:r>
+    </w:p>
+    <w:p>
+      <w:pPr>
+        <w:rPr>
+          <w:rFonts w:ascii="Times New Roman" w:hAnsi="Times New Roman" w:cs="Times New Roman"/>
+          <w:b/>
+          <w:bCs/>
+          <w:sz w:val="28"/>
+          <w:szCs w:val="28"/>
+          <w:lang w:val="en-US"/>
+        </w:rPr>
+      </w:pPr>
+      <w:r>
+        <w:rPr>
+          <w:rFonts w:ascii="Times New Roman" w:hAnsi="Times New Roman" w:cs="Times New Roman"/>
+          <w:b/>
+          <w:bCs/>
+          <w:sz w:val="28"/>
+          <w:szCs w:val="28"/>
+          <w:lang w:val="en-US"/>
+        </w:rPr>
+        <w:t>Design Explanation:</w:t>
+      </w:r>
+    </w:p>
+    <w:p>
+      <w:pPr>
+        <w:rPr>
+          <w:rFonts w:ascii="Times New Roman" w:hAnsi="Times New Roman" w:cs="Times New Roman"/>
+          <w:sz w:val="28"/>
+          <w:szCs w:val="28"/>
+          <w:lang w:val="en-US"/>
+        </w:rPr>
+      </w:pPr>
+      <w:r>
+        <w:rPr>
+          <w:rFonts w:ascii="Times New Roman" w:hAnsi="Times New Roman" w:cs="Times New Roman"/>
+          <w:sz w:val="28"/>
+          <w:szCs w:val="28"/>
+          <w:lang w:val="en-US"/>
+        </w:rPr>
+        <w:t xml:space="preserve">The Single Responsibility Principle is applied by separating the product data model from the inventory operations. Interface Segregation and Dependency Inversion are maintained by creating interfaces and using them to program against abstractions. The HashMap is chosen for </w:t>
+      </w:r>
+      <w:r>
+        <w:rPr>
+          <w:rFonts w:ascii="Times New Roman" w:hAnsi="Times New Roman" w:cs="Times New Roman"/>
+          <w:sz w:val="28"/>
+          <w:szCs w:val="28"/>
+          <w:lang w:val="en-US"/>
+        </w:rPr>
+        <w:t>product storage to allow constant time operations.</w:t>
+      </w:r>
+    </w:p>
+    <w:p>
+      <w:pPr>
+        <w:rPr>
+          <w:rFonts w:ascii="Times New Roman" w:hAnsi="Times New Roman" w:cs="Times New Roman"/>
+          <w:b/>
+          <w:bCs/>
+          <w:sz w:val="28"/>
+          <w:szCs w:val="28"/>
+          <w:lang w:val="en-US"/>
+        </w:rPr>
+      </w:pPr>
+      <w:r>
+        <w:rPr>
+          <w:rFonts w:ascii="Times New Roman" w:hAnsi="Times New Roman" w:cs="Times New Roman"/>
+          <w:b/>
+          <w:bCs/>
+          <w:sz w:val="28"/>
+          <w:szCs w:val="28"/>
+          <w:lang w:val="en-US"/>
+        </w:rPr>
+        <w:t>Implementation:</w:t>
+      </w:r>
+    </w:p>
+    <w:p>
+      <w:pPr>
+        <w:rPr>
+          <w:rFonts w:ascii="Times New Roman" w:hAnsi="Times New Roman" w:cs="Times New Roman"/>
+          <w:b/>
+          <w:bCs/>
+          <w:sz w:val="28"/>
+          <w:szCs w:val="28"/>
+          <w:u w:val="single"/>
+          <w:lang w:val="en-US"/>
+        </w:rPr>
+      </w:pPr>
+      <w:r>
+        <w:rPr>
+          <w:rFonts w:ascii="Times New Roman" w:hAnsi="Times New Roman" w:cs="Times New Roman"/>
+          <w:b/>
+          <w:bCs/>
+          <w:sz w:val="28"/>
+          <w:szCs w:val="28"/>
+          <w:u w:val="single"/>
+          <w:lang w:val="en-US"/>
+        </w:rPr>
+        <w:t>Product class</w:t>
+      </w:r>
+    </w:p>
+    <w:p>
+      <w:pPr>
+        <w:rPr>
+          <w:rFonts w:ascii="Times New Roman" w:hAnsi="Times New Roman" w:cs="Times New Roman"/>
+          <w:sz w:val="28"/>
+          <w:szCs w:val="28"/>
+        </w:rPr>
+      </w:pPr>
+      <w:r>
+        <w:rPr>
+          <w:rFonts w:ascii="Times New Roman" w:hAnsi="Times New Roman" w:cs="Times New Roman"/>
+          <w:sz w:val="28"/>
+          <w:szCs w:val="28"/>
+        </w:rPr>
+        <w:t>public class Product {</w:t>
+      </w:r>
+    </w:p>
+    <w:p>
+      <w:pPr>
+        <w:rPr>
+          <w:rFonts w:ascii="Times New Roman" w:hAnsi="Times New Roman" w:cs="Times New Roman"/>
+          <w:sz w:val="28"/>
+          <w:szCs w:val="28"/>
+        </w:rPr>
+      </w:pPr>
+      <w:r>
+        <w:rPr>
+          <w:rFonts w:ascii="Times New Roman" w:hAnsi="Times New Roman" w:cs="Times New Roman"/>
+          <w:sz w:val="28"/>
+          <w:szCs w:val="28"/>
+        </w:rPr>
+        <w:t xml:space="preserve">    private String productId;</w:t>
+      </w:r>
+    </w:p>
+    <w:p>
+      <w:pPr>
+        <w:rPr>
+          <w:rFonts w:ascii="Times New Roman" w:hAnsi="Times New Roman" w:cs="Times New Roman"/>
+          <w:sz w:val="28"/>
+          <w:szCs w:val="28"/>
+        </w:rPr>
+      </w:pPr>
+      <w:r>
+        <w:rPr>
+          <w:rFonts w:ascii="Times New Roman" w:hAnsi="Times New Roman" w:cs="Times New Roman"/>
+          <w:sz w:val="28"/>
+          <w:szCs w:val="28"/>
+        </w:rPr>
+        <w:t xml:space="preserve">    private String productName;</w:t>
+      </w:r>
+    </w:p>
+    <w:p>
+      <w:pPr>
+        <w:rPr>
+          <w:rFonts w:ascii="Times New Roman" w:hAnsi="Times New Roman" w:cs="Times New Roman"/>
+          <w:sz w:val="28"/>
+          <w:szCs w:val="28"/>
+        </w:rPr>
+      </w:pPr>
+      <w:r>
+        <w:rPr>
+          <w:rFonts w:ascii="Times New Roman" w:hAnsi="Times New Roman" w:cs="Times New Roman"/>
+          <w:sz w:val="28"/>
+          <w:szCs w:val="28"/>
+        </w:rPr>
+        <w:t xml:space="preserve">    private int quantity;</w:t>
+      </w:r>
+    </w:p>
+    <w:p>
+      <w:pPr>
+        <w:rPr>
+          <w:rFonts w:ascii="Times New Roman" w:hAnsi="Times New Roman" w:cs="Times New Roman"/>
+          <w:sz w:val="28"/>
+          <w:szCs w:val="28"/>
+        </w:rPr>
+      </w:pPr>
+      <w:r>
+        <w:rPr>
+          <w:rFonts w:ascii="Times New Roman" w:hAnsi="Times New Roman" w:cs="Times New Roman"/>
+          <w:sz w:val="28"/>
+          <w:szCs w:val="28"/>
+        </w:rPr>
+        <w:t xml:space="preserve">    private double price;</w:t>
+      </w:r>
+    </w:p>
+    <w:p>
+      <w:pPr>
+        <w:rPr>
+          <w:rFonts w:ascii="Times New Roman" w:hAnsi="Times New Roman" w:cs="Times New Roman"/>
+          <w:sz w:val="28"/>
+          <w:szCs w:val="28"/>
+        </w:rPr>
+      </w:pPr>
+      <w:r>
+        <w:rPr>
+          <w:rFonts w:ascii="Times New Roman" w:hAnsi="Times New Roman" w:cs="Times New Roman"/>
+          <w:sz w:val="28"/>
+          <w:szCs w:val="28"/>
+        </w:rPr>
+        <w:t xml:space="preserve">    public Product(String productId, String productName, int quantity, double price) {</w:t>
+      </w:r>
+    </w:p>
+    <w:p>
+      <w:pPr>
+        <w:rPr>
+          <w:rFonts w:ascii="Times New Roman" w:hAnsi="Times New Roman" w:cs="Times New Roman"/>
+          <w:sz w:val="28"/>
+          <w:szCs w:val="28"/>
+        </w:rPr>
+      </w:pPr>
+      <w:r>
+        <w:rPr>
+          <w:rFonts w:ascii="Times New Roman" w:hAnsi="Times New Roman" w:cs="Times New Roman"/>
+          <w:sz w:val="28"/>
+          <w:szCs w:val="28"/>
+        </w:rPr>
+        <w:t xml:space="preserve">        this.productId = productId;</w:t>
+      </w:r>
+    </w:p>
+    <w:p>
+      <w:pPr>
+        <w:rPr>
+          <w:rFonts w:ascii="Times New Roman" w:hAnsi="Times New Roman" w:cs="Times New Roman"/>
+          <w:sz w:val="28"/>
+          <w:szCs w:val="28"/>
+        </w:rPr>
+      </w:pPr>
+      <w:r>
+        <w:rPr>
+          <w:rFonts w:ascii="Times New Roman" w:hAnsi="Times New Roman" w:cs="Times New Roman"/>
+          <w:sz w:val="28"/>
+          <w:szCs w:val="28"/>
+        </w:rPr>
+        <w:t xml:space="preserve">        this.productName = productName;</w:t>
+      </w:r>
+    </w:p>
+    <w:p>
+      <w:pPr>
+        <w:rPr>
+          <w:rFonts w:ascii="Times New Roman" w:hAnsi="Times New Roman" w:cs="Times New Roman"/>
+          <w:sz w:val="28"/>
+          <w:szCs w:val="28"/>
+        </w:rPr>
+      </w:pPr>
+      <w:r>
+        <w:rPr>
+          <w:rFonts w:ascii="Times New Roman" w:hAnsi="Times New Roman" w:cs="Times New Roman"/>
+          <w:sz w:val="28"/>
+          <w:szCs w:val="28"/>
+        </w:rPr>
+        <w:t xml:space="preserve">        this.quantity = quantity;</w:t>
+      </w:r>
+    </w:p>
+    <w:p>
+      <w:pPr>
+        <w:rPr>
+          <w:rFonts w:ascii="Times New Roman" w:hAnsi="Times New Roman" w:cs="Times New Roman"/>
+          <w:sz w:val="28"/>
+          <w:szCs w:val="28"/>
+        </w:rPr>
+      </w:pPr>
+      <w:r>
+        <w:rPr>
+          <w:rFonts w:ascii="Times New Roman" w:hAnsi="Times New Roman" w:cs="Times New Roman"/>
+          <w:sz w:val="28"/>
+          <w:szCs w:val="28"/>
+        </w:rPr>
+        <w:t xml:space="preserve">        this.price = price;</w:t>
+      </w:r>
+    </w:p>
+    <w:p>
+      <w:pPr>
+        <w:rPr>
+          <w:rFonts w:ascii="Times New Roman" w:hAnsi="Times New Roman" w:cs="Times New Roman"/>
+          <w:sz w:val="28"/>
+          <w:szCs w:val="28"/>
+        </w:rPr>
+      </w:pPr>
+      <w:r>
+        <w:rPr>
+          <w:rFonts w:ascii="Times New Roman" w:hAnsi="Times New Roman" w:cs="Times New Roman"/>
+          <w:sz w:val="28"/>
+          <w:szCs w:val="28"/>
+        </w:rPr>
+        <w:t xml:space="preserve">    }</w:t>
+      </w:r>
+    </w:p>
+    <w:p>
+      <w:pPr>
+        <w:rPr>
+          <w:rFonts w:ascii="Times New Roman" w:hAnsi="Times New Roman" w:cs="Times New Roman"/>
+          <w:sz w:val="28"/>
+          <w:szCs w:val="28"/>
+        </w:rPr>
+      </w:pPr>
+      <w:r>
+        <w:rPr>
+          <w:rFonts w:ascii="Times New Roman" w:hAnsi="Times New Roman" w:cs="Times New Roman"/>
+          <w:sz w:val="28"/>
+          <w:szCs w:val="28"/>
+        </w:rPr>
+        <w:t xml:space="preserve">    public String getProductId() {</w:t>
+      </w:r>
+    </w:p>
+    <w:p>
+      <w:pPr>
+        <w:rPr>
+          <w:rFonts w:ascii="Times New Roman" w:hAnsi="Times New Roman" w:cs="Times New Roman"/>
+          <w:sz w:val="28"/>
+          <w:szCs w:val="28"/>
+        </w:rPr>
+      </w:pPr>
+      <w:r>
+        <w:rPr>
+          <w:rFonts w:ascii="Times New Roman" w:hAnsi="Times New Roman" w:cs="Times New Roman"/>
+          <w:sz w:val="28"/>
+          <w:szCs w:val="28"/>
+        </w:rPr>
+        <w:t xml:space="preserve">        return productId;</w:t>
+      </w:r>
+    </w:p>
+    <w:p>
+      <w:pPr>
+        <w:rPr>
+          <w:rFonts w:ascii="Times New Roman" w:hAnsi="Times New Roman" w:cs="Times New Roman"/>
+          <w:sz w:val="28"/>
+          <w:szCs w:val="28"/>
+        </w:rPr>
+      </w:pPr>
+      <w:r>
+        <w:rPr>
+          <w:rFonts w:ascii="Times New Roman" w:hAnsi="Times New Roman" w:cs="Times New Roman"/>
+          <w:sz w:val="28"/>
+          <w:szCs w:val="28"/>
+        </w:rPr>
+        <w:t xml:space="preserve">    }</w:t>
+      </w:r>
+    </w:p>
+    <w:p>
+      <w:pPr>
+        <w:rPr>
+          <w:rFonts w:ascii="Times New Roman" w:hAnsi="Times New Roman" w:cs="Times New Roman"/>
+          <w:sz w:val="28"/>
+          <w:szCs w:val="28"/>
+        </w:rPr>
+      </w:pPr>
+      <w:r>
+        <w:rPr>
+          <w:rFonts w:ascii="Times New Roman" w:hAnsi="Times New Roman" w:cs="Times New Roman"/>
+          <w:sz w:val="28"/>
+          <w:szCs w:val="28"/>
+        </w:rPr>
+        <w:t xml:space="preserve">    public void setProductId(String productId) {</w:t>
+      </w:r>
+    </w:p>
+    <w:p>
+      <w:pPr>
+        <w:rPr>
+          <w:rFonts w:ascii="Times New Roman" w:hAnsi="Times New Roman" w:cs="Times New Roman"/>
+          <w:sz w:val="28"/>
+          <w:szCs w:val="28"/>
+        </w:rPr>
+      </w:pPr>
+      <w:r>
+        <w:rPr>
+          <w:rFonts w:ascii="Times New Roman" w:hAnsi="Times New Roman" w:cs="Times New Roman"/>
+          <w:sz w:val="28"/>
+          <w:szCs w:val="28"/>
+        </w:rPr>
+        <w:lastRenderedPageBreak/>
+        <w:t xml:space="preserve">        this.productId = productId;</w:t>
+      </w:r>
+    </w:p>
+    <w:p>
+      <w:pPr>
+        <w:rPr>
+          <w:rFonts w:ascii="Times New Roman" w:hAnsi="Times New Roman" w:cs="Times New Roman"/>
+          <w:sz w:val="28"/>
+          <w:szCs w:val="28"/>
+        </w:rPr>
+      </w:pPr>
+      <w:r>
+        <w:rPr>
+          <w:rFonts w:ascii="Times New Roman" w:hAnsi="Times New Roman" w:cs="Times New Roman"/>
+          <w:sz w:val="28"/>
+          <w:szCs w:val="28"/>
+        </w:rPr>
+        <w:t>}</w:t>
+      </w:r>
+    </w:p>
+    <w:p>
+      <w:pPr>
+        <w:rPr>
+          <w:rFonts w:ascii="Times New Roman" w:hAnsi="Times New Roman" w:cs="Times New Roman"/>
+          <w:sz w:val="28"/>
+          <w:szCs w:val="28"/>
+        </w:rPr>
+      </w:pPr>
+      <w:r>
+        <w:rPr>
+          <w:rFonts w:ascii="Times New Roman" w:hAnsi="Times New Roman" w:cs="Times New Roman"/>
+          <w:sz w:val="28"/>
+          <w:szCs w:val="28"/>
+        </w:rPr>
+        <w:t xml:space="preserve">    public String getProductName() {</w:t>
+      </w:r>
+    </w:p>
+    <w:p>
+      <w:pPr>
+        <w:rPr>
+          <w:rFonts w:ascii="Times New Roman" w:hAnsi="Times New Roman" w:cs="Times New Roman"/>
+          <w:sz w:val="28"/>
+          <w:szCs w:val="28"/>
+        </w:rPr>
+      </w:pPr>
+      <w:r>
+        <w:rPr>
+          <w:rFonts w:ascii="Times New Roman" w:hAnsi="Times New Roman" w:cs="Times New Roman"/>
+          <w:sz w:val="28"/>
+          <w:szCs w:val="28"/>
+        </w:rPr>
+        <w:t xml:space="preserve">        return productName;</w:t>
+      </w:r>
+    </w:p>
+    <w:p>
+      <w:pPr>
+        <w:rPr>
+          <w:rFonts w:ascii="Times New Roman" w:hAnsi="Times New Roman" w:cs="Times New Roman"/>
+          <w:sz w:val="28"/>
+          <w:szCs w:val="28"/>
+        </w:rPr>
+      </w:pPr>
+      <w:r>
+        <w:rPr>
+          <w:rFonts w:ascii="Times New Roman" w:hAnsi="Times New Roman" w:cs="Times New Roman"/>
+          <w:sz w:val="28"/>
+          <w:szCs w:val="28"/>
+        </w:rPr>
+        <w:t xml:space="preserve">    }</w:t>
+      </w:r>
+    </w:p>
+    <w:p>
+      <w:pPr>
+        <w:rPr>
+          <w:rFonts w:ascii="Times New Roman" w:hAnsi="Times New Roman" w:cs="Times New Roman"/>
+          <w:sz w:val="28"/>
+          <w:szCs w:val="28"/>
+        </w:rPr>
+      </w:pPr>
+      <w:r>
+        <w:rPr>
+          <w:rFonts w:ascii="Times New Roman" w:hAnsi="Times New Roman" w:cs="Times New Roman"/>
+          <w:sz w:val="28"/>
+          <w:szCs w:val="28"/>
+        </w:rPr>
+        <w:t xml:space="preserve">    public void setProductName(String productName) {</w:t>
+      </w:r>
+    </w:p>
+    <w:p>
+      <w:pPr>
+        <w:rPr>
+          <w:rFonts w:ascii="Times New Roman" w:hAnsi="Times New Roman" w:cs="Times New Roman"/>
+          <w:sz w:val="28"/>
+          <w:szCs w:val="28"/>
+        </w:rPr>
+      </w:pPr>
+      <w:r>
+        <w:rPr>
+          <w:rFonts w:ascii="Times New Roman" w:hAnsi="Times New Roman" w:cs="Times New Roman"/>
+          <w:sz w:val="28"/>
+          <w:szCs w:val="28"/>
+        </w:rPr>
+        <w:t xml:space="preserve">        this.productName = productName;</w:t>
+      </w:r>
+    </w:p>
+    <w:p>
+      <w:pPr>
+        <w:rPr>
+          <w:rFonts w:ascii="Times New Roman" w:hAnsi="Times New Roman" w:cs="Times New Roman"/>
+          <w:sz w:val="28"/>
+          <w:szCs w:val="28"/>
+        </w:rPr>
+      </w:pPr>
+      <w:r>
+        <w:rPr>
+          <w:rFonts w:ascii="Times New Roman" w:hAnsi="Times New Roman" w:cs="Times New Roman"/>
+          <w:sz w:val="28"/>
+          <w:szCs w:val="28"/>
+        </w:rPr>
+        <w:t xml:space="preserve">    }</w:t>
+      </w:r>
+    </w:p>
+    <w:p>
+      <w:pPr>
+        <w:rPr>
+          <w:rFonts w:ascii="Times New Roman" w:hAnsi="Times New Roman" w:cs="Times New Roman"/>
+          <w:sz w:val="28"/>
+          <w:szCs w:val="28"/>
+        </w:rPr>
+      </w:pPr>
+      <w:r>
+        <w:rPr>
+          <w:rFonts w:ascii="Times New Roman" w:hAnsi="Times New Roman" w:cs="Times New Roman"/>
+          <w:sz w:val="28"/>
+          <w:szCs w:val="28"/>
+        </w:rPr>
+        <w:t xml:space="preserve">    public int getQuantity() {</w:t>
+      </w:r>
+    </w:p>
+    <w:p>
+      <w:pPr>
+        <w:rPr>
+          <w:rFonts w:ascii="Times New Roman" w:hAnsi="Times New Roman" w:cs="Times New Roman"/>
+          <w:sz w:val="28"/>
+          <w:szCs w:val="28"/>
+        </w:rPr>
+      </w:pPr>
+      <w:r>
+        <w:rPr>
+          <w:rFonts w:ascii="Times New Roman" w:hAnsi="Times New Roman" w:cs="Times New Roman"/>
+          <w:sz w:val="28"/>
+          <w:szCs w:val="28"/>
+        </w:rPr>
+        <w:t xml:space="preserve">        return quantity;</w:t>
+      </w:r>
+    </w:p>
+    <w:p>
+      <w:pPr>
+        <w:rPr>
+          <w:rFonts w:ascii="Times New Roman" w:hAnsi="Times New Roman" w:cs="Times New Roman"/>
+          <w:sz w:val="28"/>
+          <w:szCs w:val="28"/>
+        </w:rPr>
+      </w:pPr>
+      <w:r>
+        <w:rPr>
+          <w:rFonts w:ascii="Times New Roman" w:hAnsi="Times New Roman" w:cs="Times New Roman"/>
+          <w:sz w:val="28"/>
+          <w:szCs w:val="28"/>
+        </w:rPr>
+        <w:t xml:space="preserve">    }</w:t>
+      </w:r>
+    </w:p>
+    <w:p>
+      <w:pPr>
+        <w:rPr>
+          <w:rFonts w:ascii="Times New Roman" w:hAnsi="Times New Roman" w:cs="Times New Roman"/>
+          <w:sz w:val="28"/>
+          <w:szCs w:val="28"/>
+        </w:rPr>
+      </w:pPr>
+      <w:r>
+        <w:rPr>
+          <w:rFonts w:ascii="Times New Roman" w:hAnsi="Times New Roman" w:cs="Times New Roman"/>
+          <w:sz w:val="28"/>
+          <w:szCs w:val="28"/>
+        </w:rPr>
+        <w:t xml:space="preserve">    public void setQuantity(int quantity) {</w:t>
+      </w:r>
+    </w:p>
+    <w:p>
+      <w:pPr>
+        <w:rPr>
+          <w:rFonts w:ascii="Times New Roman" w:hAnsi="Times New Roman" w:cs="Times New Roman"/>
+          <w:sz w:val="28"/>
+          <w:szCs w:val="28"/>
+        </w:rPr>
+      </w:pPr>
+      <w:r>
+        <w:rPr>
+          <w:rFonts w:ascii="Times New Roman" w:hAnsi="Times New Roman" w:cs="Times New Roman"/>
+          <w:sz w:val="28"/>
+          <w:szCs w:val="28"/>
+        </w:rPr>
+        <w:t xml:space="preserve">        this.quantity = quantity;</w:t>
+      </w:r>
+    </w:p>
+    <w:p>
+      <w:pPr>
+        <w:rPr>
+          <w:rFonts w:ascii="Times New Roman" w:hAnsi="Times New Roman" w:cs="Times New Roman"/>
+          <w:sz w:val="28"/>
+          <w:szCs w:val="28"/>
+        </w:rPr>
+      </w:pPr>
+      <w:r>
+        <w:rPr>
+          <w:rFonts w:ascii="Times New Roman" w:hAnsi="Times New Roman" w:cs="Times New Roman"/>
+          <w:sz w:val="28"/>
+          <w:szCs w:val="28"/>
+        </w:rPr>
+        <w:t xml:space="preserve">    }</w:t>
+      </w:r>
+    </w:p>
+    <w:p>
+      <w:pPr>
+        <w:rPr>
+          <w:rFonts w:ascii="Times New Roman" w:hAnsi="Times New Roman" w:cs="Times New Roman"/>
+          <w:sz w:val="28"/>
+          <w:szCs w:val="28"/>
+        </w:rPr>
+      </w:pPr>
+      <w:r>
+        <w:rPr>
+          <w:rFonts w:ascii="Times New Roman" w:hAnsi="Times New Roman" w:cs="Times New Roman"/>
+          <w:sz w:val="28"/>
+          <w:szCs w:val="28"/>
+        </w:rPr>
+        <w:t xml:space="preserve">    public double getPrice() {</w:t>
+      </w:r>
+    </w:p>
+    <w:p>
+      <w:pPr>
+        <w:rPr>
+          <w:rFonts w:ascii="Times New Roman" w:hAnsi="Times New Roman" w:cs="Times New Roman"/>
+          <w:sz w:val="28"/>
+          <w:szCs w:val="28"/>
+        </w:rPr>
+      </w:pPr>
+      <w:r>
+        <w:rPr>
+          <w:rFonts w:ascii="Times New Roman" w:hAnsi="Times New Roman" w:cs="Times New Roman"/>
+          <w:sz w:val="28"/>
+          <w:szCs w:val="28"/>
+        </w:rPr>
+        <w:t xml:space="preserve">        return price;</w:t>
+      </w:r>
+    </w:p>
+    <w:p>
+      <w:pPr>
+        <w:rPr>
+          <w:rFonts w:ascii="Times New Roman" w:hAnsi="Times New Roman" w:cs="Times New Roman"/>
+          <w:sz w:val="28"/>
+          <w:szCs w:val="28"/>
+        </w:rPr>
+      </w:pPr>
+      <w:r>
+        <w:rPr>
+          <w:rFonts w:ascii="Times New Roman" w:hAnsi="Times New Roman" w:cs="Times New Roman"/>
+          <w:sz w:val="28"/>
+          <w:szCs w:val="28"/>
+        </w:rPr>
+        <w:t xml:space="preserve">    }</w:t>
+      </w:r>
+    </w:p>
+    <w:p>
+      <w:pPr>
+        <w:rPr>
+          <w:rFonts w:ascii="Times New Roman" w:hAnsi="Times New Roman" w:cs="Times New Roman"/>
+          <w:sz w:val="28"/>
+          <w:szCs w:val="28"/>
+        </w:rPr>
+      </w:pPr>
+      <w:r>
+        <w:rPr>
+          <w:rFonts w:ascii="Times New Roman" w:hAnsi="Times New Roman" w:cs="Times New Roman"/>
+          <w:sz w:val="28"/>
+          <w:szCs w:val="28"/>
+        </w:rPr>
+        <w:t xml:space="preserve">    public void setPrice(double price) {</w:t>
+      </w:r>
+    </w:p>
+    <w:p>
+      <w:pPr>
+        <w:rPr>
+          <w:rFonts w:ascii="Times New Roman" w:hAnsi="Times New Roman" w:cs="Times New Roman"/>
+          <w:sz w:val="28"/>
+          <w:szCs w:val="28"/>
+        </w:rPr>
+      </w:pPr>
+      <w:r>
+        <w:rPr>
+          <w:rFonts w:ascii="Times New Roman" w:hAnsi="Times New Roman" w:cs="Times New Roman"/>
+          <w:sz w:val="28"/>
+          <w:szCs w:val="28"/>
+        </w:rPr>
+        <w:t xml:space="preserve">        this.price = price;</w:t>
+      </w:r>
+    </w:p>
+    <w:p>
+      <w:pPr>
+        <w:rPr>
+          <w:rFonts w:ascii="Times New Roman" w:hAnsi="Times New Roman" w:cs="Times New Roman"/>
+          <w:sz w:val="28"/>
+          <w:szCs w:val="28"/>
+        </w:rPr>
+      </w:pPr>
+      <w:r>
+        <w:rPr>
+          <w:rFonts w:ascii="Times New Roman" w:hAnsi="Times New Roman" w:cs="Times New Roman"/>
+          <w:sz w:val="28"/>
+          <w:szCs w:val="28"/>
+        </w:rPr>
+        <w:t xml:space="preserve">    }</w:t>
+      </w:r>
+    </w:p>
+    <w:p>
+      <w:pPr>
+        <w:rPr>
+          <w:rFonts w:ascii="Times New Roman" w:hAnsi="Times New Roman" w:cs="Times New Roman"/>
+          <w:sz w:val="28"/>
+          <w:szCs w:val="28"/>
+        </w:rPr>
+      </w:pPr>
+      <w:r>
+        <w:rPr>
+          <w:rFonts w:ascii="Times New Roman" w:hAnsi="Times New Roman" w:cs="Times New Roman"/>
+          <w:sz w:val="28"/>
+          <w:szCs w:val="28"/>
+        </w:rPr>
+        <w:t xml:space="preserve">    public String toString() {</w:t>
+      </w:r>
+    </w:p>
+    <w:p>
+      <w:pPr>
+        <w:rPr>
+          <w:rFonts w:ascii="Times New Roman" w:hAnsi="Times New Roman" w:cs="Times New Roman"/>
+          <w:sz w:val="28"/>
+          <w:szCs w:val="28"/>
+        </w:rPr>
+      </w:pPr>
+      <w:r>
+        <w:rPr>
+          <w:rFonts w:ascii="Times New Roman" w:hAnsi="Times New Roman" w:cs="Times New Roman"/>
+          <w:sz w:val="28"/>
+          <w:szCs w:val="28"/>
+        </w:rPr>
+        <w:t xml:space="preserve">        return "Product ID: " + productId +</w:t>
+      </w:r>
+      <w:r>
+        <w:rPr>
+          <w:rFonts w:ascii="Times New Roman" w:hAnsi="Times New Roman" w:cs="Times New Roman"/>
+          <w:sz w:val="28"/>
+          <w:szCs w:val="28"/>
+        </w:rPr>
+        <w:t xml:space="preserve"> </w:t>
+      </w:r>
+      <w:r>
+        <w:rPr>
+          <w:rFonts w:ascii="Times New Roman" w:hAnsi="Times New Roman" w:cs="Times New Roman"/>
+          <w:sz w:val="28"/>
+          <w:szCs w:val="28"/>
+        </w:rPr>
+        <w:t>", Name: " + productName +</w:t>
+      </w:r>
+      <w:r>
+        <w:rPr>
+          <w:rFonts w:ascii="Times New Roman" w:hAnsi="Times New Roman" w:cs="Times New Roman"/>
+          <w:sz w:val="28"/>
+          <w:szCs w:val="28"/>
+        </w:rPr>
+        <w:t xml:space="preserve"> </w:t>
+      </w:r>
+      <w:r>
+        <w:rPr>
+          <w:rFonts w:ascii="Times New Roman" w:hAnsi="Times New Roman" w:cs="Times New Roman"/>
+          <w:sz w:val="28"/>
+          <w:szCs w:val="28"/>
+        </w:rPr>
+        <w:t>",Quantity: " + quantity +", Price: " + price;</w:t>
+      </w:r>
+    </w:p>
+    <w:p>
+      <w:pPr>
+        <w:rPr>
+          <w:rFonts w:ascii="Times New Roman" w:hAnsi="Times New Roman" w:cs="Times New Roman"/>
+          <w:sz w:val="28"/>
+          <w:szCs w:val="28"/>
+        </w:rPr>
+      </w:pPr>
+      <w:r>
+        <w:rPr>
+          <w:rFonts w:ascii="Times New Roman" w:hAnsi="Times New Roman" w:cs="Times New Roman"/>
+          <w:sz w:val="28"/>
+          <w:szCs w:val="28"/>
+        </w:rPr>
+        <w:t xml:space="preserve">    }</w:t>
+      </w:r>
+    </w:p>
+    <w:p>
+      <w:pPr>
+        <w:rPr>
+          <w:rFonts w:ascii="Times New Roman" w:hAnsi="Times New Roman" w:cs="Times New Roman"/>
+          <w:sz w:val="28"/>
+          <w:szCs w:val="28"/>
+        </w:rPr>
+      </w:pPr>
+      <w:r>
+        <w:rPr>
+          <w:rFonts w:ascii="Times New Roman" w:hAnsi="Times New Roman" w:cs="Times New Roman"/>
+          <w:sz w:val="28"/>
+          <w:szCs w:val="28"/>
+        </w:rPr>
+        <w:t>}</w:t>
+      </w:r>
+    </w:p>
+    <w:p>
+      <w:pPr>
+        <w:rPr>
+          <w:rFonts w:ascii="Times New Roman" w:hAnsi="Times New Roman" w:cs="Times New Roman"/>
+          <w:sz w:val="28"/>
+          <w:szCs w:val="28"/>
+        </w:rPr>
+      </w:pPr>
+    </w:p>
+    <w:p>
+      <w:pPr>
+        <w:rPr>
+          <w:b/>
+          <w:bCs/>
+          <w:u w:val="single"/>
+        </w:rPr>
+      </w:pPr>
+      <w:r>
+        <w:rPr>
+          <w:rFonts w:ascii="Times New Roman" w:hAnsi="Times New Roman" w:cs="Times New Roman"/>
+          <w:b/>
+          <w:bCs/>
+          <w:sz w:val="28"/>
+          <w:szCs w:val="28"/>
+          <w:u w:val="single"/>
+        </w:rPr>
+        <w:lastRenderedPageBreak/>
+        <w:t>Inventory</w:t>
+      </w:r>
+      <w:r>
+        <w:rPr>
+          <w:rFonts w:ascii="Times New Roman" w:hAnsi="Times New Roman" w:cs="Times New Roman"/>
+          <w:b/>
+          <w:bCs/>
+          <w:sz w:val="28"/>
+          <w:szCs w:val="28"/>
+          <w:u w:val="single"/>
+        </w:rPr>
+        <w:t xml:space="preserve"> </w:t>
+      </w:r>
+      <w:r>
+        <w:rPr>
+          <w:rFonts w:ascii="Times New Roman" w:hAnsi="Times New Roman" w:cs="Times New Roman"/>
+          <w:b/>
+          <w:bCs/>
+          <w:sz w:val="28"/>
+          <w:szCs w:val="28"/>
+          <w:u w:val="single"/>
+        </w:rPr>
+        <w:t>Manager</w:t>
+      </w:r>
+      <w:r>
+        <w:rPr>
+          <w:rFonts w:ascii="Times New Roman" w:hAnsi="Times New Roman" w:cs="Times New Roman"/>
+          <w:b/>
+          <w:bCs/>
+          <w:sz w:val="28"/>
+          <w:szCs w:val="28"/>
+          <w:u w:val="single"/>
+        </w:rPr>
+        <w:t xml:space="preserve"> interface</w:t>
+      </w:r>
+    </w:p>
+    <w:p>
+      <w:pPr>
+        <w:rPr>
+          <w:rFonts w:ascii="Times New Roman" w:hAnsi="Times New Roman" w:cs="Times New Roman"/>
+          <w:sz w:val="28"/>
+          <w:szCs w:val="28"/>
+        </w:rPr>
+      </w:pPr>
+      <w:r>
+        <w:rPr>
+          <w:rFonts w:ascii="Times New Roman" w:hAnsi="Times New Roman" w:cs="Times New Roman"/>
+          <w:sz w:val="28"/>
+          <w:szCs w:val="28"/>
+        </w:rPr>
+        <w:t>public interface IInventoryManager {</w:t>
+      </w:r>
+    </w:p>
+    <w:p>
+      <w:pPr>
+        <w:rPr>
+          <w:rFonts w:ascii="Times New Roman" w:hAnsi="Times New Roman" w:cs="Times New Roman"/>
+          <w:sz w:val="28"/>
+          <w:szCs w:val="28"/>
+        </w:rPr>
+      </w:pPr>
+      <w:r>
+        <w:rPr>
+          <w:rFonts w:ascii="Times New Roman" w:hAnsi="Times New Roman" w:cs="Times New Roman"/>
+          <w:sz w:val="28"/>
+          <w:szCs w:val="28"/>
+        </w:rPr>
+        <w:tab/>
+        <w:t xml:space="preserve"> void addProduct(Product product);</w:t>
+      </w:r>
+    </w:p>
+    <w:p>
+      <w:pPr>
+        <w:rPr>
+          <w:rFonts w:ascii="Times New Roman" w:hAnsi="Times New Roman" w:cs="Times New Roman"/>
+          <w:sz w:val="28"/>
+          <w:szCs w:val="28"/>
+        </w:rPr>
+      </w:pPr>
+      <w:r>
+        <w:rPr>
+          <w:rFonts w:ascii="Times New Roman" w:hAnsi="Times New Roman" w:cs="Times New Roman"/>
+          <w:sz w:val="28"/>
+          <w:szCs w:val="28"/>
+        </w:rPr>
+        <w:tab/>
+        <w:t xml:space="preserve">    void updateProduct(Product product);</w:t>
+      </w:r>
+    </w:p>
+    <w:p>
+      <w:pPr>
+        <w:rPr>
+          <w:rFonts w:ascii="Times New Roman" w:hAnsi="Times New Roman" w:cs="Times New Roman"/>
+          <w:sz w:val="28"/>
+          <w:szCs w:val="28"/>
+        </w:rPr>
+      </w:pPr>
+      <w:r>
+        <w:rPr>
+          <w:rFonts w:ascii="Times New Roman" w:hAnsi="Times New Roman" w:cs="Times New Roman"/>
+          <w:sz w:val="28"/>
+          <w:szCs w:val="28"/>
+        </w:rPr>
+        <w:tab/>
+        <w:t xml:space="preserve">    void deleteProduct(String productId);</w:t>
+      </w:r>
+    </w:p>
+    <w:p>
+      <w:pPr>
+        <w:rPr>
+          <w:rFonts w:ascii="Times New Roman" w:hAnsi="Times New Roman" w:cs="Times New Roman"/>
+          <w:sz w:val="28"/>
+          <w:szCs w:val="28"/>
+        </w:rPr>
+      </w:pPr>
+      <w:r>
+        <w:rPr>
+          <w:rFonts w:ascii="Times New Roman" w:hAnsi="Times New Roman" w:cs="Times New Roman"/>
+          <w:sz w:val="28"/>
+          <w:szCs w:val="28"/>
+        </w:rPr>
+        <w:tab/>
+        <w:t xml:space="preserve">    Product getProduct(St</w:t>
+      </w:r>
+      <w:r>
+        <w:rPr>
+          <w:rFonts w:ascii="Times New Roman" w:hAnsi="Times New Roman" w:cs="Times New Roman"/>
+          <w:sz w:val="28"/>
+          <w:szCs w:val="28"/>
+        </w:rPr>
+        <w:t>`</w:t>
+      </w:r>
+      <w:r>
+        <w:rPr>
+          <w:rFonts w:ascii="Times New Roman" w:hAnsi="Times New Roman" w:cs="Times New Roman"/>
+          <w:sz w:val="28"/>
+          <w:szCs w:val="28"/>
+        </w:rPr>
+        <w:t>ring productId);</w:t>
+      </w:r>
+    </w:p>
+    <w:p>
+      <w:pPr>
+        <w:rPr>
+          <w:rFonts w:ascii="Times New Roman" w:hAnsi="Times New Roman" w:cs="Times New Roman"/>
+          <w:sz w:val="28"/>
+          <w:szCs w:val="28"/>
+        </w:rPr>
+      </w:pPr>
+      <w:r>
+        <w:rPr>
+          <w:rFonts w:ascii="Times New Roman" w:hAnsi="Times New Roman" w:cs="Times New Roman"/>
+          <w:sz w:val="28"/>
+          <w:szCs w:val="28"/>
+        </w:rPr>
+        <w:t>}</w:t>
+      </w:r>
+    </w:p>
+    <w:p>
+      <w:pPr>
+        <w:rPr>
+          <w:rFonts w:ascii="Times New Roman" w:hAnsi="Times New Roman" w:cs="Times New Roman"/>
+          <w:sz w:val="28"/>
+          <w:szCs w:val="28"/>
+        </w:rPr>
+      </w:pPr>
+    </w:p>
+    <w:p>
+      <w:pPr>
+        <w:rPr>
+          <w:rFonts w:ascii="Times New Roman" w:hAnsi="Times New Roman" w:cs="Times New Roman"/>
+          <w:sz w:val="28"/>
+          <w:szCs w:val="28"/>
+        </w:rPr>
+      </w:pPr>
+      <w:r>
+        <w:rPr>
+          <w:rFonts w:ascii="Times New Roman" w:hAnsi="Times New Roman" w:cs="Times New Roman"/>
+          <w:sz w:val="28"/>
+          <w:szCs w:val="28"/>
+        </w:rPr>
+        <w:t>import java.util.HashMap;</w:t>
+      </w:r>
+    </w:p>
+    <w:p>
+      <w:pPr>
+        <w:rPr>
+          <w:rFonts w:ascii="Times New Roman" w:hAnsi="Times New Roman" w:cs="Times New Roman"/>
+          <w:sz w:val="28"/>
+          <w:szCs w:val="28"/>
+        </w:rPr>
+      </w:pPr>
+      <w:r>
+        <w:rPr>
+          <w:rFonts w:ascii="Times New Roman" w:hAnsi="Times New Roman" w:cs="Times New Roman"/>
+          <w:sz w:val="28"/>
+          <w:szCs w:val="28"/>
+        </w:rPr>
+        <w:t>import java.util.Map;</w:t>
+      </w:r>
+    </w:p>
+    <w:p>
+      <w:pPr>
+        <w:rPr>
+          <w:rFonts w:ascii="Times New Roman" w:hAnsi="Times New Roman" w:cs="Times New Roman"/>
+          <w:sz w:val="28"/>
+          <w:szCs w:val="28"/>
+        </w:rPr>
+      </w:pPr>
+      <w:r>
+        <w:rPr>
+          <w:rFonts w:ascii="Times New Roman" w:hAnsi="Times New Roman" w:cs="Times New Roman"/>
+          <w:sz w:val="28"/>
+          <w:szCs w:val="28"/>
+        </w:rPr>
+        <w:t>public class InventoryManager implements IInventoryManager {</w:t>
+      </w:r>
+    </w:p>
+    <w:p>
+      <w:pPr>
+        <w:rPr>
+          <w:rFonts w:ascii="Times New Roman" w:hAnsi="Times New Roman" w:cs="Times New Roman"/>
+          <w:sz w:val="28"/>
+          <w:szCs w:val="28"/>
+        </w:rPr>
+      </w:pPr>
+      <w:r>
+        <w:rPr>
+          <w:rFonts w:ascii="Times New Roman" w:hAnsi="Times New Roman" w:cs="Times New Roman"/>
+          <w:sz w:val="28"/>
+          <w:szCs w:val="28"/>
+        </w:rPr>
+        <w:t xml:space="preserve"> private Map&lt;String, Product&gt; inventory = new HashMap&lt;&gt;();</w:t>
+      </w:r>
+    </w:p>
+    <w:p>
+      <w:pPr>
+        <w:rPr>
+          <w:rFonts w:ascii="Times New Roman" w:hAnsi="Times New Roman" w:cs="Times New Roman"/>
+          <w:sz w:val="28"/>
+          <w:szCs w:val="28"/>
+        </w:rPr>
+      </w:pPr>
+      <w:r>
+        <w:rPr>
+          <w:rFonts w:ascii="Times New Roman" w:hAnsi="Times New Roman" w:cs="Times New Roman"/>
+          <w:sz w:val="28"/>
+          <w:szCs w:val="28"/>
+        </w:rPr>
+        <w:t xml:space="preserve"> public void addProduct(Product product) {</w:t>
+      </w:r>
+    </w:p>
+    <w:p>
+      <w:pPr>
+        <w:rPr>
+          <w:rFonts w:ascii="Times New Roman" w:hAnsi="Times New Roman" w:cs="Times New Roman"/>
+          <w:sz w:val="28"/>
+          <w:szCs w:val="28"/>
+        </w:rPr>
+      </w:pPr>
+      <w:r>
+        <w:rPr>
+          <w:rFonts w:ascii="Times New Roman" w:hAnsi="Times New Roman" w:cs="Times New Roman"/>
+          <w:sz w:val="28"/>
+          <w:szCs w:val="28"/>
+        </w:rPr>
+        <w:t xml:space="preserve">     inventory.put(product.getProductId(), product);</w:t>
+      </w:r>
+    </w:p>
+    <w:p>
+      <w:pPr>
+        <w:rPr>
+          <w:rFonts w:ascii="Times New Roman" w:hAnsi="Times New Roman" w:cs="Times New Roman"/>
+          <w:sz w:val="28"/>
+          <w:szCs w:val="28"/>
+        </w:rPr>
+      </w:pPr>
+      <w:r>
+        <w:rPr>
+          <w:rFonts w:ascii="Times New Roman" w:hAnsi="Times New Roman" w:cs="Times New Roman"/>
+          <w:sz w:val="28"/>
+          <w:szCs w:val="28"/>
+        </w:rPr>
+        <w:t xml:space="preserve"> }</w:t>
+      </w:r>
+    </w:p>
+    <w:p>
+      <w:pPr>
+        <w:rPr>
+          <w:rFonts w:ascii="Times New Roman" w:hAnsi="Times New Roman" w:cs="Times New Roman"/>
+          <w:sz w:val="28"/>
+          <w:szCs w:val="28"/>
+        </w:rPr>
+      </w:pPr>
+      <w:r>
+        <w:rPr>
+          <w:rFonts w:ascii="Times New Roman" w:hAnsi="Times New Roman" w:cs="Times New Roman"/>
+          <w:sz w:val="28"/>
+          <w:szCs w:val="28"/>
+        </w:rPr>
+        <w:t xml:space="preserve"> public void updateProduct(Product product) {</w:t>
+      </w:r>
+    </w:p>
+    <w:p>
+      <w:pPr>
+        <w:rPr>
+          <w:rFonts w:ascii="Times New Roman" w:hAnsi="Times New Roman" w:cs="Times New Roman"/>
+          <w:sz w:val="28"/>
+          <w:szCs w:val="28"/>
+        </w:rPr>
+      </w:pPr>
+      <w:r>
+        <w:rPr>
+          <w:rFonts w:ascii="Times New Roman" w:hAnsi="Times New Roman" w:cs="Times New Roman"/>
+          <w:sz w:val="28"/>
+          <w:szCs w:val="28"/>
+        </w:rPr>
+        <w:t xml:space="preserve">     inventory.put(product.getProductId(), product);</w:t>
+      </w:r>
+    </w:p>
+    <w:p>
+      <w:pPr>
+        <w:rPr>
+          <w:rFonts w:ascii="Times New Roman" w:hAnsi="Times New Roman" w:cs="Times New Roman"/>
+          <w:sz w:val="28"/>
+          <w:szCs w:val="28"/>
+        </w:rPr>
+      </w:pPr>
+      <w:r>
+        <w:rPr>
+          <w:rFonts w:ascii="Times New Roman" w:hAnsi="Times New Roman" w:cs="Times New Roman"/>
+          <w:sz w:val="28"/>
+          <w:szCs w:val="28"/>
+        </w:rPr>
+        <w:t xml:space="preserve"> }</w:t>
+      </w:r>
+    </w:p>
+    <w:p>
+      <w:pPr>
+        <w:rPr>
+          <w:rFonts w:ascii="Times New Roman" w:hAnsi="Times New Roman" w:cs="Times New Roman"/>
+          <w:sz w:val="28"/>
+          <w:szCs w:val="28"/>
+        </w:rPr>
+      </w:pPr>
+      <w:r>
+        <w:rPr>
+          <w:rFonts w:ascii="Times New Roman" w:hAnsi="Times New Roman" w:cs="Times New Roman"/>
+          <w:sz w:val="28"/>
+          <w:szCs w:val="28"/>
+        </w:rPr>
+        <w:t xml:space="preserve"> public void deleteProduct(String productId) {</w:t>
+      </w:r>
+    </w:p>
+    <w:p>
+      <w:pPr>
+        <w:rPr>
+          <w:rFonts w:ascii="Times New Roman" w:hAnsi="Times New Roman" w:cs="Times New Roman"/>
+          <w:sz w:val="28"/>
+          <w:szCs w:val="28"/>
+        </w:rPr>
+      </w:pPr>
+      <w:r>
+        <w:rPr>
+          <w:rFonts w:ascii="Times New Roman" w:hAnsi="Times New Roman" w:cs="Times New Roman"/>
+          <w:sz w:val="28"/>
+          <w:szCs w:val="28"/>
+        </w:rPr>
+        <w:t xml:space="preserve">     inventory.remove(productId);</w:t>
+      </w:r>
+    </w:p>
+    <w:p>
+      <w:pPr>
+        <w:rPr>
+          <w:rFonts w:ascii="Times New Roman" w:hAnsi="Times New Roman" w:cs="Times New Roman"/>
+          <w:sz w:val="28"/>
+          <w:szCs w:val="28"/>
+        </w:rPr>
+      </w:pPr>
+      <w:r>
+        <w:rPr>
+          <w:rFonts w:ascii="Times New Roman" w:hAnsi="Times New Roman" w:cs="Times New Roman"/>
+          <w:sz w:val="28"/>
+          <w:szCs w:val="28"/>
+        </w:rPr>
+        <w:t xml:space="preserve"> }</w:t>
+      </w:r>
+    </w:p>
+    <w:p>
+      <w:pPr>
+        <w:rPr>
+          <w:rFonts w:ascii="Times New Roman" w:hAnsi="Times New Roman" w:cs="Times New Roman"/>
+          <w:sz w:val="28"/>
+          <w:szCs w:val="28"/>
+        </w:rPr>
+      </w:pPr>
+      <w:r>
+        <w:rPr>
+          <w:rFonts w:ascii="Times New Roman" w:hAnsi="Times New Roman" w:cs="Times New Roman"/>
+          <w:sz w:val="28"/>
+          <w:szCs w:val="28"/>
+        </w:rPr>
+        <w:t xml:space="preserve"> public Product getProduct(String productId) {</w:t>
+      </w:r>
+    </w:p>
+    <w:p>
+      <w:pPr>
+        <w:rPr>
+          <w:rFonts w:ascii="Times New Roman" w:hAnsi="Times New Roman" w:cs="Times New Roman"/>
+          <w:sz w:val="28"/>
+          <w:szCs w:val="28"/>
+        </w:rPr>
+      </w:pPr>
+      <w:r>
+        <w:rPr>
+          <w:rFonts w:ascii="Times New Roman" w:hAnsi="Times New Roman" w:cs="Times New Roman"/>
+          <w:sz w:val="28"/>
+          <w:szCs w:val="28"/>
+        </w:rPr>
+        <w:t xml:space="preserve">     return inventory.get(productId);</w:t>
+      </w:r>
+    </w:p>
+    <w:p>
+      <w:pPr>
+        <w:rPr>
+          <w:rFonts w:ascii="Times New Roman" w:hAnsi="Times New Roman" w:cs="Times New Roman"/>
+          <w:sz w:val="28"/>
+          <w:szCs w:val="28"/>
+        </w:rPr>
+      </w:pPr>
+      <w:r>
+        <w:rPr>
+          <w:rFonts w:ascii="Times New Roman" w:hAnsi="Times New Roman" w:cs="Times New Roman"/>
+          <w:sz w:val="28"/>
+          <w:szCs w:val="28"/>
+        </w:rPr>
+        <w:t xml:space="preserve"> }</w:t>
+      </w:r>
+    </w:p>
+    <w:p>
+      <w:pPr>
+        <w:rPr>
+          <w:rFonts w:ascii="Times New Roman" w:hAnsi="Times New Roman" w:cs="Times New Roman"/>
+          <w:sz w:val="28"/>
+          <w:szCs w:val="28"/>
+        </w:rPr>
+      </w:pPr>
+      <w:r>
+        <w:rPr>
+          <w:rFonts w:ascii="Times New Roman" w:hAnsi="Times New Roman" w:cs="Times New Roman"/>
+          <w:sz w:val="28"/>
+          <w:szCs w:val="28"/>
+        </w:rPr>
+        <w:t xml:space="preserve"> public void listAllProducts() {</w:t>
+      </w:r>
+    </w:p>
+    <w:p>
+      <w:pPr>
+        <w:rPr>
+          <w:rFonts w:ascii="Times New Roman" w:hAnsi="Times New Roman" w:cs="Times New Roman"/>
+          <w:sz w:val="28"/>
+          <w:szCs w:val="28"/>
+        </w:rPr>
+      </w:pPr>
+      <w:r>
+        <w:rPr>
+          <w:rFonts w:ascii="Times New Roman" w:hAnsi="Times New Roman" w:cs="Times New Roman"/>
+          <w:sz w:val="28"/>
+          <w:szCs w:val="28"/>
+        </w:rPr>
+        <w:t xml:space="preserve">     for (Product product : inventory.values()) {</w:t>
+      </w:r>
+    </w:p>
+    <w:p>
+      <w:pPr>
+        <w:rPr>
+          <w:rFonts w:ascii="Times New Roman" w:hAnsi="Times New Roman" w:cs="Times New Roman"/>
+          <w:sz w:val="28"/>
+          <w:szCs w:val="28"/>
+        </w:rPr>
+      </w:pPr>
+      <w:r>
+        <w:rPr>
+          <w:rFonts w:ascii="Times New Roman" w:hAnsi="Times New Roman" w:cs="Times New Roman"/>
+          <w:sz w:val="28"/>
+          <w:szCs w:val="28"/>
+        </w:rPr>
+        <w:lastRenderedPageBreak/>
+        <w:t xml:space="preserve">         System.</w:t>
+      </w:r>
+      <w:r>
+        <w:rPr>
+          <w:rFonts w:ascii="Times New Roman" w:hAnsi="Times New Roman" w:cs="Times New Roman"/>
+          <w:b/>
+          <w:bCs/>
+          <w:i/>
+          <w:iCs/>
+          <w:sz w:val="28"/>
+          <w:szCs w:val="28"/>
+        </w:rPr>
+        <w:t>out</w:t>
+      </w:r>
+      <w:r>
+        <w:rPr>
+          <w:rFonts w:ascii="Times New Roman" w:hAnsi="Times New Roman" w:cs="Times New Roman"/>
+          <w:sz w:val="28"/>
+          <w:szCs w:val="28"/>
+        </w:rPr>
+        <w:t>.println(product);</w:t>
+      </w:r>
+    </w:p>
+    <w:p>
+      <w:pPr>
+        <w:rPr>
+          <w:rFonts w:ascii="Times New Roman" w:hAnsi="Times New Roman" w:cs="Times New Roman"/>
+          <w:sz w:val="28"/>
+          <w:szCs w:val="28"/>
+        </w:rPr>
+      </w:pPr>
+      <w:r>
+        <w:rPr>
+          <w:rFonts w:ascii="Times New Roman" w:hAnsi="Times New Roman" w:cs="Times New Roman"/>
+          <w:sz w:val="28"/>
+          <w:szCs w:val="28"/>
+        </w:rPr>
+        <w:t xml:space="preserve">     }</w:t>
+      </w:r>
+    </w:p>
+    <w:p>
+      <w:pPr>
+        <w:rPr>
+          <w:rFonts w:ascii="Times New Roman" w:hAnsi="Times New Roman" w:cs="Times New Roman"/>
+          <w:sz w:val="28"/>
+          <w:szCs w:val="28"/>
+        </w:rPr>
+      </w:pPr>
+      <w:r>
+        <w:rPr>
+          <w:rFonts w:ascii="Times New Roman" w:hAnsi="Times New Roman" w:cs="Times New Roman"/>
+          <w:sz w:val="28"/>
+          <w:szCs w:val="28"/>
+        </w:rPr>
+        <w:t xml:space="preserve"> }</w:t>
+      </w:r>
+    </w:p>
+    <w:p>
+      <w:pPr>
+        <w:rPr>
+          <w:rFonts w:ascii="Times New Roman" w:hAnsi="Times New Roman" w:cs="Times New Roman"/>
+          <w:sz w:val="28"/>
+          <w:szCs w:val="28"/>
+        </w:rPr>
+      </w:pPr>
+      <w:r>
+        <w:rPr>
+          <w:rFonts w:ascii="Times New Roman" w:hAnsi="Times New Roman" w:cs="Times New Roman"/>
+          <w:sz w:val="28"/>
+          <w:szCs w:val="28"/>
+        </w:rPr>
+        <w:t>}</w:t>
+      </w:r>
+    </w:p>
+    <w:p>
+      <w:pPr>
+        <w:rPr>
+          <w:rFonts w:ascii="Times New Roman" w:hAnsi="Times New Roman" w:cs="Times New Roman"/>
+          <w:b/>
+          <w:bCs/>
+          <w:sz w:val="28"/>
+          <w:szCs w:val="28"/>
+          <w:u w:val="single"/>
+        </w:rPr>
+      </w:pPr>
+      <w:r>
+        <w:rPr>
+          <w:rFonts w:ascii="Times New Roman" w:hAnsi="Times New Roman" w:cs="Times New Roman"/>
+          <w:b/>
+          <w:bCs/>
+          <w:sz w:val="28"/>
+          <w:szCs w:val="28"/>
+          <w:u w:val="single"/>
+        </w:rPr>
+        <w:t>Main class</w:t>
+      </w:r>
+    </w:p>
+    <w:p>
+      <w:pPr>
+        <w:rPr>
+          <w:rFonts w:ascii="Times New Roman" w:hAnsi="Times New Roman" w:cs="Times New Roman"/>
+          <w:sz w:val="28"/>
+          <w:szCs w:val="28"/>
+        </w:rPr>
+      </w:pPr>
+      <w:r>
+        <w:rPr>
+          <w:rFonts w:ascii="Times New Roman" w:hAnsi="Times New Roman" w:cs="Times New Roman"/>
+          <w:sz w:val="28"/>
+          <w:szCs w:val="28"/>
+        </w:rPr>
+        <w:t>public class Main {</w:t>
+      </w:r>
+    </w:p>
+    <w:p>
+      <w:pPr>
+        <w:rPr>
+          <w:rFonts w:ascii="Times New Roman" w:hAnsi="Times New Roman" w:cs="Times New Roman"/>
+          <w:sz w:val="28"/>
+          <w:szCs w:val="28"/>
+        </w:rPr>
+      </w:pPr>
+      <w:r>
+        <w:rPr>
+          <w:rFonts w:ascii="Times New Roman" w:hAnsi="Times New Roman" w:cs="Times New Roman"/>
+          <w:sz w:val="28"/>
+          <w:szCs w:val="28"/>
+        </w:rPr>
+        <w:t xml:space="preserve">    public static void main(String[] args) {</w:t>
+      </w:r>
+    </w:p>
+    <w:p>
+      <w:pPr>
+        <w:rPr>
+          <w:rFonts w:ascii="Times New Roman" w:hAnsi="Times New Roman" w:cs="Times New Roman"/>
+          <w:sz w:val="28"/>
+          <w:szCs w:val="28"/>
+        </w:rPr>
+      </w:pPr>
+      <w:r>
+        <w:rPr>
+          <w:rFonts w:ascii="Times New Roman" w:hAnsi="Times New Roman" w:cs="Times New Roman"/>
+          <w:sz w:val="28"/>
+          <w:szCs w:val="28"/>
+        </w:rPr>
+        <w:t xml:space="preserve">        IInventoryManager inventory = new InventoryManager();</w:t>
+      </w:r>
+    </w:p>
+    <w:p>
+      <w:pPr>
+        <w:rPr>
+          <w:rFonts w:ascii="Times New Roman" w:hAnsi="Times New Roman" w:cs="Times New Roman"/>
+          <w:sz w:val="28"/>
+          <w:szCs w:val="28"/>
+        </w:rPr>
+      </w:pPr>
+      <w:r>
+        <w:rPr>
+          <w:rFonts w:ascii="Times New Roman" w:hAnsi="Times New Roman" w:cs="Times New Roman"/>
+          <w:sz w:val="28"/>
+          <w:szCs w:val="28"/>
+        </w:rPr>
+        <w:t xml:space="preserve">        Product p1 = new Product("P001", "Pen", 100, 10.0);</w:t>
+      </w:r>
+    </w:p>
+    <w:p>
+      <w:pPr>
+        <w:rPr>
+          <w:rFonts w:ascii="Times New Roman" w:hAnsi="Times New Roman" w:cs="Times New Roman"/>
+          <w:sz w:val="28"/>
+          <w:szCs w:val="28"/>
+        </w:rPr>
+      </w:pPr>
+      <w:r>
+        <w:rPr>
+          <w:rFonts w:ascii="Times New Roman" w:hAnsi="Times New Roman" w:cs="Times New Roman"/>
+          <w:sz w:val="28"/>
+          <w:szCs w:val="28"/>
+        </w:rPr>
+        <w:t xml:space="preserve">        Product p2 = new Product("P002", "Notebook", 50, 30.0);</w:t>
+      </w:r>
+    </w:p>
+    <w:p>
+      <w:pPr>
+        <w:rPr>
+          <w:rFonts w:ascii="Times New Roman" w:hAnsi="Times New Roman" w:cs="Times New Roman"/>
+          <w:sz w:val="28"/>
+          <w:szCs w:val="28"/>
+        </w:rPr>
+      </w:pPr>
+      <w:r>
+        <w:rPr>
+          <w:rFonts w:ascii="Times New Roman" w:hAnsi="Times New Roman" w:cs="Times New Roman"/>
+          <w:sz w:val="28"/>
+          <w:szCs w:val="28"/>
+        </w:rPr>
+        <w:t xml:space="preserve">        inventory.addProduct(p1);</w:t>
+      </w:r>
+    </w:p>
+    <w:p>
+      <w:pPr>
+        <w:rPr>
+          <w:rFonts w:ascii="Times New Roman" w:hAnsi="Times New Roman" w:cs="Times New Roman"/>
+          <w:sz w:val="28"/>
+          <w:szCs w:val="28"/>
+        </w:rPr>
+      </w:pPr>
+      <w:r>
+        <w:rPr>
+          <w:rFonts w:ascii="Times New Roman" w:hAnsi="Times New Roman" w:cs="Times New Roman"/>
+          <w:sz w:val="28"/>
+          <w:szCs w:val="28"/>
+        </w:rPr>
+        <w:t xml:space="preserve">        inventory.addProduct(p2);</w:t>
+      </w:r>
+    </w:p>
+    <w:p>
+      <w:pPr>
+        <w:rPr>
+          <w:rFonts w:ascii="Times New Roman" w:hAnsi="Times New Roman" w:cs="Times New Roman"/>
+          <w:sz w:val="28"/>
+          <w:szCs w:val="28"/>
+        </w:rPr>
+      </w:pPr>
+      <w:r>
+        <w:rPr>
+          <w:rFonts w:ascii="Times New Roman" w:hAnsi="Times New Roman" w:cs="Times New Roman"/>
+          <w:sz w:val="28"/>
+          <w:szCs w:val="28"/>
+        </w:rPr>
+        <w:t xml:space="preserve">        System.</w:t>
+      </w:r>
+      <w:r>
+        <w:rPr>
+          <w:rFonts w:ascii="Times New Roman" w:hAnsi="Times New Roman" w:cs="Times New Roman"/>
+          <w:sz w:val="28"/>
+          <w:szCs w:val="28"/>
+        </w:rPr>
+        <w:t>out</w:t>
+      </w:r>
+      <w:r>
+        <w:rPr>
+          <w:rFonts w:ascii="Times New Roman" w:hAnsi="Times New Roman" w:cs="Times New Roman"/>
+          <w:sz w:val="28"/>
+          <w:szCs w:val="28"/>
+        </w:rPr>
+        <w:t>.println("All products:");</w:t>
+      </w:r>
+    </w:p>
+    <w:p>
+      <w:pPr>
+        <w:rPr>
+          <w:rFonts w:ascii="Times New Roman" w:hAnsi="Times New Roman" w:cs="Times New Roman"/>
+          <w:sz w:val="28"/>
+          <w:szCs w:val="28"/>
+        </w:rPr>
+      </w:pPr>
+      <w:r>
+        <w:rPr>
+          <w:rFonts w:ascii="Times New Roman" w:hAnsi="Times New Roman" w:cs="Times New Roman"/>
+          <w:sz w:val="28"/>
+          <w:szCs w:val="28"/>
+        </w:rPr>
+        <w:t xml:space="preserve">        ((InventoryManager) inventory).listAllProducts();</w:t>
+      </w:r>
+    </w:p>
+    <w:p>
+      <w:pPr>
+        <w:rPr>
+          <w:rFonts w:ascii="Times New Roman" w:hAnsi="Times New Roman" w:cs="Times New Roman"/>
+          <w:sz w:val="28"/>
+          <w:szCs w:val="28"/>
+        </w:rPr>
+      </w:pPr>
+      <w:r>
+        <w:rPr>
+          <w:rFonts w:ascii="Times New Roman" w:hAnsi="Times New Roman" w:cs="Times New Roman"/>
+          <w:sz w:val="28"/>
+          <w:szCs w:val="28"/>
+        </w:rPr>
+        <w:t xml:space="preserve">        System.</w:t>
+      </w:r>
+      <w:r>
+        <w:rPr>
+          <w:rFonts w:ascii="Times New Roman" w:hAnsi="Times New Roman" w:cs="Times New Roman"/>
+          <w:sz w:val="28"/>
+          <w:szCs w:val="28"/>
+        </w:rPr>
+        <w:t>out</w:t>
+      </w:r>
+      <w:r>
+        <w:rPr>
+          <w:rFonts w:ascii="Times New Roman" w:hAnsi="Times New Roman" w:cs="Times New Roman"/>
+          <w:sz w:val="28"/>
+          <w:szCs w:val="28"/>
+        </w:rPr>
+        <w:t>.println("\nGet Product P001:");</w:t>
+      </w:r>
+    </w:p>
+    <w:p>
+      <w:pPr>
+        <w:rPr>
+          <w:rFonts w:ascii="Times New Roman" w:hAnsi="Times New Roman" w:cs="Times New Roman"/>
+          <w:sz w:val="28"/>
+          <w:szCs w:val="28"/>
+        </w:rPr>
+      </w:pPr>
+      <w:r>
+        <w:rPr>
+          <w:rFonts w:ascii="Times New Roman" w:hAnsi="Times New Roman" w:cs="Times New Roman"/>
+          <w:sz w:val="28"/>
+          <w:szCs w:val="28"/>
+        </w:rPr>
+        <w:t xml:space="preserve">        System.</w:t>
+      </w:r>
+      <w:r>
+        <w:rPr>
+          <w:rFonts w:ascii="Times New Roman" w:hAnsi="Times New Roman" w:cs="Times New Roman"/>
+          <w:sz w:val="28"/>
+          <w:szCs w:val="28"/>
+        </w:rPr>
+        <w:t>out</w:t>
+      </w:r>
+      <w:r>
+        <w:rPr>
+          <w:rFonts w:ascii="Times New Roman" w:hAnsi="Times New Roman" w:cs="Times New Roman"/>
+          <w:sz w:val="28"/>
+          <w:szCs w:val="28"/>
+        </w:rPr>
+        <w:t>.println(inventory.getProduct("P001"));</w:t>
+      </w:r>
+    </w:p>
+    <w:p>
+      <w:pPr>
+        <w:rPr>
+          <w:rFonts w:ascii="Times New Roman" w:hAnsi="Times New Roman" w:cs="Times New Roman"/>
+          <w:sz w:val="28"/>
+          <w:szCs w:val="28"/>
+        </w:rPr>
+      </w:pPr>
+      <w:r>
+        <w:rPr>
+          <w:rFonts w:ascii="Times New Roman" w:hAnsi="Times New Roman" w:cs="Times New Roman"/>
+          <w:sz w:val="28"/>
+          <w:szCs w:val="28"/>
+        </w:rPr>
+        <w:t xml:space="preserve">        p1.setPrice(12.5);</w:t>
+      </w:r>
+    </w:p>
+    <w:p>
+      <w:pPr>
+        <w:rPr>
+          <w:rFonts w:ascii="Times New Roman" w:hAnsi="Times New Roman" w:cs="Times New Roman"/>
+          <w:sz w:val="28"/>
+          <w:szCs w:val="28"/>
+        </w:rPr>
+      </w:pPr>
+      <w:r>
+        <w:rPr>
+          <w:rFonts w:ascii="Times New Roman" w:hAnsi="Times New Roman" w:cs="Times New Roman"/>
+          <w:sz w:val="28"/>
+          <w:szCs w:val="28"/>
+        </w:rPr>
+        <w:t xml:space="preserve">        inventory.updateProduct(p1);</w:t>
+      </w:r>
+    </w:p>
+    <w:p>
+      <w:pPr>
+        <w:rPr>
+          <w:rFonts w:ascii="Times New Roman" w:hAnsi="Times New Roman" w:cs="Times New Roman"/>
+          <w:sz w:val="28"/>
+          <w:szCs w:val="28"/>
+        </w:rPr>
+      </w:pPr>
+      <w:r>
+        <w:rPr>
+          <w:rFonts w:ascii="Times New Roman" w:hAnsi="Times New Roman" w:cs="Times New Roman"/>
+          <w:sz w:val="28"/>
+          <w:szCs w:val="28"/>
+        </w:rPr>
+        <w:t xml:space="preserve">        System.</w:t>
+      </w:r>
+      <w:r>
+        <w:rPr>
+          <w:rFonts w:ascii="Times New Roman" w:hAnsi="Times New Roman" w:cs="Times New Roman"/>
+          <w:sz w:val="28"/>
+          <w:szCs w:val="28"/>
+        </w:rPr>
+        <w:t>out</w:t>
+      </w:r>
+      <w:r>
+        <w:rPr>
+          <w:rFonts w:ascii="Times New Roman" w:hAnsi="Times New Roman" w:cs="Times New Roman"/>
+          <w:sz w:val="28"/>
+          <w:szCs w:val="28"/>
+        </w:rPr>
+        <w:t>.println("\nAfter update:");</w:t>
+      </w:r>
+    </w:p>
+    <w:p>
+      <w:pPr>
+        <w:rPr>
+          <w:rFonts w:ascii="Times New Roman" w:hAnsi="Times New Roman" w:cs="Times New Roman"/>
+          <w:sz w:val="28"/>
+          <w:szCs w:val="28"/>
+        </w:rPr>
+      </w:pPr>
+      <w:r>
+        <w:rPr>
+          <w:rFonts w:ascii="Times New Roman" w:hAnsi="Times New Roman" w:cs="Times New Roman"/>
+          <w:sz w:val="28"/>
+          <w:szCs w:val="28"/>
+        </w:rPr>
+        <w:t xml:space="preserve">        ((InventoryManager) inventory).listAllProducts();</w:t>
+      </w:r>
+    </w:p>
+    <w:p>
+      <w:pPr>
+        <w:rPr>
+          <w:rFonts w:ascii="Times New Roman" w:hAnsi="Times New Roman" w:cs="Times New Roman"/>
+          <w:sz w:val="28"/>
+          <w:szCs w:val="28"/>
+        </w:rPr>
+      </w:pPr>
+      <w:r>
+        <w:rPr>
+          <w:rFonts w:ascii="Times New Roman" w:hAnsi="Times New Roman" w:cs="Times New Roman"/>
+          <w:sz w:val="28"/>
+          <w:szCs w:val="28"/>
+        </w:rPr>
+        <w:t xml:space="preserve">        inventory.deleteProduct("P002");</w:t>
+      </w:r>
+    </w:p>
+    <w:p>
+      <w:pPr>
+        <w:rPr>
+          <w:rFonts w:ascii="Times New Roman" w:hAnsi="Times New Roman" w:cs="Times New Roman"/>
+          <w:sz w:val="28"/>
+          <w:szCs w:val="28"/>
+        </w:rPr>
+      </w:pPr>
+      <w:r>
+        <w:rPr>
+          <w:rFonts w:ascii="Times New Roman" w:hAnsi="Times New Roman" w:cs="Times New Roman"/>
+          <w:sz w:val="28"/>
+          <w:szCs w:val="28"/>
+        </w:rPr>
+        <w:t xml:space="preserve">        System.</w:t>
+      </w:r>
+      <w:r>
+        <w:rPr>
+          <w:rFonts w:ascii="Times New Roman" w:hAnsi="Times New Roman" w:cs="Times New Roman"/>
+          <w:sz w:val="28"/>
+          <w:szCs w:val="28"/>
+        </w:rPr>
+        <w:t>out</w:t>
+      </w:r>
+      <w:r>
+        <w:rPr>
+          <w:rFonts w:ascii="Times New Roman" w:hAnsi="Times New Roman" w:cs="Times New Roman"/>
+          <w:sz w:val="28"/>
+          <w:szCs w:val="28"/>
+        </w:rPr>
+        <w:t>.println("\nAfter deletion:");</w:t>
+      </w:r>
+    </w:p>
+    <w:p>
+      <w:pPr>
+        <w:rPr>
+          <w:rFonts w:ascii="Times New Roman" w:hAnsi="Times New Roman" w:cs="Times New Roman"/>
+          <w:sz w:val="28"/>
+          <w:szCs w:val="28"/>
+        </w:rPr>
+      </w:pPr>
+      <w:r>
+        <w:rPr>
+          <w:rFonts w:ascii="Times New Roman" w:hAnsi="Times New Roman" w:cs="Times New Roman"/>
+          <w:sz w:val="28"/>
+          <w:szCs w:val="28"/>
+        </w:rPr>
+        <w:t xml:space="preserve">        ((InventoryManager) inventory).listAllProducts();</w:t>
+      </w:r>
+    </w:p>
+    <w:p>
+      <w:pPr>
+        <w:rPr>
+          <w:rFonts w:ascii="Times New Roman" w:hAnsi="Times New Roman" w:cs="Times New Roman"/>
+          <w:sz w:val="28"/>
+          <w:szCs w:val="28"/>
+        </w:rPr>
+      </w:pPr>
+      <w:r>
+        <w:rPr>
+          <w:rFonts w:ascii="Times New Roman" w:hAnsi="Times New Roman" w:cs="Times New Roman"/>
+          <w:sz w:val="28"/>
+          <w:szCs w:val="28"/>
+        </w:rPr>
+        <w:t xml:space="preserve">    }</w:t>
+      </w:r>
+    </w:p>
+    <w:p>
+      <w:pPr>
+        <w:rPr>
+          <w:rFonts w:ascii="Times New Roman" w:hAnsi="Times New Roman" w:cs="Times New Roman"/>
+          <w:sz w:val="28"/>
+          <w:szCs w:val="28"/>
+        </w:rPr>
+      </w:pPr>
+      <w:r>
+        <w:rPr>
+          <w:rFonts w:ascii="Times New Roman" w:hAnsi="Times New Roman" w:cs="Times New Roman"/>
+          <w:sz w:val="28"/>
+          <w:szCs w:val="28"/>
+        </w:rPr>
+        <w:t>}</w:t>
+      </w:r>
+    </w:p>
+    <w:p>
+      <w:pPr>
+        <w:rPr>
+          <w:rFonts w:ascii="Times New Roman" w:hAnsi="Times New Roman" w:cs="Times New Roman"/>
+          <w:b/>
+          <w:bCs/>
+          <w:sz w:val="28"/>
+          <w:szCs w:val="28"/>
+        </w:rPr>
+      </w:pPr>
+      <w:r>
+        <w:rPr>
+          <w:rFonts w:ascii="Times New Roman" w:hAnsi="Times New Roman" w:cs="Times New Roman"/>
+          <w:b/>
+          <w:bCs/>
+          <w:sz w:val="28"/>
+          <w:szCs w:val="28"/>
+          <w:u w:val="single"/>
+        </w:rPr>
+        <w:lastRenderedPageBreak/>
+        <w:drawing>
+          <wp:anchor distT="0" distB="0" distL="114300" distR="114300" simplePos="0" relativeHeight="251658240" behindDoc="0" locked="0" layoutInCell="1" allowOverlap="1" wp14:anchorId="7E42BF49" wp14:editId="4F34BF49">
+            <wp:simplePos x="0" y="0"/>
+            <wp:positionH relativeFrom="column">
+              <wp:posOffset>73660</wp:posOffset>
+            </wp:positionH>
+            <wp:positionV relativeFrom="paragraph">
+              <wp:posOffset>266700</wp:posOffset>
+            </wp:positionV>
+            <wp:extent cx="5731510" cy="2516505"/>
+            <wp:effectExtent l="0" t="0" r="2540" b="0"/>
+            <wp:wrapSquare wrapText="bothSides"/>
+            <wp:docPr id="1624860734" name="Picture 1"/>
+            <wp:cNvGraphicFramePr>
+              <a:graphicFrameLocks xmlns:a="http://schemas.openxmlformats.org/drawingml/2006/main" noChangeAspect="1"/>
+            </wp:cNvGraphicFramePr>
+            <a:graphic xmlns:a="http://schemas.openxmlformats.org/drawingml/2006/main">
+              <a:graphicData uri="http://schemas.openxmlformats.org/drawingml/2006/picture">
+                <pic:pic xmlns:pic="http://schemas.openxmlformats.org/drawingml/2006/picture">
+                  <pic:nvPicPr>
+                    <pic:cNvPr id="1624860734" name=""/>
+                    <pic:cNvPicPr/>
+                  </pic:nvPicPr>
+                  <pic:blipFill>
+                    <a:blip r:embed="rId8">
+                      <a:extLst>
+                        <a:ext uri="{28A0092B-C50C-407E-A947-70E740481C1C}">
+                          <a14:useLocalDpi xmlns:a14="http://schemas.microsoft.com/office/drawing/2010/main" val="0"/>
+                        </a:ext>
+                      </a:extLst>
+                    </a:blip>
+                    <a:stretch>
+                      <a:fillRect/>
+                    </a:stretch>
+                  </pic:blipFill>
+                  <pic:spPr>
+                    <a:xfrm>
+                      <a:off x="0" y="0"/>
+                      <a:ext cx="5731510" cy="2516505"/>
+                    </a:xfrm>
+                    <a:prstGeom prst="rect">
+                      <a:avLst/>
+                    </a:prstGeom>
+                  </pic:spPr>
+                </pic:pic>
+              </a:graphicData>
+            </a:graphic>
+          </wp:anchor>
+        </w:drawing>
+      </w:r>
+      <w:r>
+        <w:rPr>
+          <w:rFonts w:ascii="Times New Roman" w:hAnsi="Times New Roman" w:cs="Times New Roman"/>
+          <w:b/>
+          <w:bCs/>
+          <w:sz w:val="28"/>
+          <w:szCs w:val="28"/>
+        </w:rPr>
+        <w:t>Output:</w:t>
+      </w:r>
+    </w:p>
+    <w:p>
+      <w:pPr>
+        <w:rPr>
+          <w:rFonts w:ascii="Times New Roman" w:hAnsi="Times New Roman" w:cs="Times New Roman"/>
+          <w:b/>
+          <w:bCs/>
+          <w:sz w:val="28"/>
+          <w:szCs w:val="28"/>
+        </w:rPr>
+      </w:pPr>
+    </w:p>
+    <w:p>
+      <w:pPr>
+        <w:rPr>
+          <w:rFonts w:ascii="Times New Roman" w:hAnsi="Times New Roman" w:cs="Times New Roman"/>
+          <w:b/>
+          <w:bCs/>
+          <w:sz w:val="28"/>
+          <w:szCs w:val="28"/>
+        </w:rPr>
+      </w:pPr>
+      <w:r>
+        <w:rPr>
+          <w:rFonts w:ascii="Times New Roman" w:hAnsi="Times New Roman" w:cs="Times New Roman"/>
+          <w:b/>
+          <w:bCs/>
+          <w:sz w:val="28"/>
+          <w:szCs w:val="28"/>
+        </w:rPr>
+        <w:t>Time Complexity Analysis:</w:t>
+      </w:r>
+    </w:p>
+    <w:p>
+      <w:pPr>
+        <w:pStyle w:val="ListParagraph"/>
+        <w:numPr>
+          <w:ilvl w:val="0"/>
+          <w:numId w:val="2"/>
+        </w:numPr>
+        <w:rPr>
+          <w:rFonts w:ascii="Times New Roman" w:hAnsi="Times New Roman" w:cs="Times New Roman"/>
+          <w:b/>
+          <w:bCs/>
+          <w:sz w:val="28"/>
+          <w:szCs w:val="28"/>
+        </w:rPr>
+      </w:pPr>
+      <w:r>
+        <w:rPr>
+          <w:rFonts w:ascii="Times New Roman" w:hAnsi="Times New Roman" w:cs="Times New Roman"/>
+          <w:sz w:val="28"/>
+          <w:szCs w:val="28"/>
+        </w:rPr>
+        <w:t>Add: O(1)</w:t>
+      </w:r>
+    </w:p>
+    <w:p>
+      <w:pPr>
+        <w:pStyle w:val="ListParagraph"/>
+        <w:numPr>
+          <w:ilvl w:val="0"/>
+          <w:numId w:val="2"/>
+        </w:numPr>
+        <w:rPr>
+          <w:rFonts w:ascii="Times New Roman" w:hAnsi="Times New Roman" w:cs="Times New Roman"/>
+          <w:b/>
+          <w:bCs/>
+          <w:sz w:val="28"/>
+          <w:szCs w:val="28"/>
+        </w:rPr>
+      </w:pPr>
+      <w:r>
+        <w:rPr>
+          <w:rFonts w:ascii="Times New Roman" w:hAnsi="Times New Roman" w:cs="Times New Roman"/>
+          <w:sz w:val="28"/>
+          <w:szCs w:val="28"/>
+        </w:rPr>
+        <w:t>Update: O(1)</w:t>
+      </w:r>
+    </w:p>
+    <w:p>
+      <w:pPr>
+        <w:pStyle w:val="ListParagraph"/>
+        <w:numPr>
+          <w:ilvl w:val="0"/>
+          <w:numId w:val="2"/>
+        </w:numPr>
+        <w:rPr>
+          <w:rFonts w:ascii="Times New Roman" w:hAnsi="Times New Roman" w:cs="Times New Roman"/>
+          <w:b/>
+          <w:bCs/>
+          <w:sz w:val="28"/>
+          <w:szCs w:val="28"/>
+        </w:rPr>
+      </w:pPr>
+      <w:r>
+        <w:rPr>
+          <w:rFonts w:ascii="Times New Roman" w:hAnsi="Times New Roman" w:cs="Times New Roman"/>
+          <w:sz w:val="28"/>
+          <w:szCs w:val="28"/>
+        </w:rPr>
+        <w:t>Delete: O(1)</w:t>
+      </w:r>
+    </w:p>
+    <w:p>
+      <w:pPr>
+        <w:pStyle w:val="ListParagraph"/>
+        <w:numPr>
+          <w:ilvl w:val="0"/>
+          <w:numId w:val="2"/>
+        </w:numPr>
+        <w:rPr>
+          <w:rFonts w:ascii="Times New Roman" w:hAnsi="Times New Roman" w:cs="Times New Roman"/>
+          <w:b/>
+          <w:bCs/>
+          <w:sz w:val="28"/>
+          <w:szCs w:val="28"/>
+        </w:rPr>
+      </w:pPr>
+      <w:r>
+        <w:rPr>
+          <w:rFonts w:ascii="Times New Roman" w:hAnsi="Times New Roman" w:cs="Times New Roman"/>
+          <w:sz w:val="28"/>
+          <w:szCs w:val="28"/>
+        </w:rPr>
+        <w:t>Get: O(1)</w:t>
+      </w:r>
+    </w:p>
+    <w:p>
+      <w:pPr>
+        <w:rPr>
+          <w:rFonts w:ascii="Times New Roman" w:hAnsi="Times New Roman" w:cs="Times New Roman"/>
+          <w:sz w:val="28"/>
+          <w:szCs w:val="28"/>
+        </w:rPr>
+      </w:pPr>
+      <w:r>
+        <w:rPr>
+          <w:rFonts w:ascii="Times New Roman" w:hAnsi="Times New Roman" w:cs="Times New Roman"/>
+          <w:sz w:val="28"/>
+          <w:szCs w:val="28"/>
+        </w:rPr>
+        <w:t>HashMap provides average-case constant time performance. For larger systems, sharding or caching can be introduced.</w:t>
+      </w:r>
+    </w:p>
+    <w:p>
+      <w:pPr>
+        <w:rPr>
+          <w:rFonts w:ascii="Times New Roman" w:hAnsi="Times New Roman" w:cs="Times New Roman"/>
+          <w:b/>
+          <w:bCs/>
+          <w:sz w:val="28"/>
+          <w:szCs w:val="28"/>
+        </w:rPr>
+      </w:pPr>
+    </w:p>
+    <w:p>
+      <w:pPr>
+        <w:rPr>
+          <w:rFonts w:ascii="Times New Roman" w:hAnsi="Times New Roman" w:cs="Times New Roman"/>
+          <w:b/>
+          <w:bCs/>
+          <w:sz w:val="28"/>
+          <w:szCs w:val="28"/>
+        </w:rPr>
+      </w:pPr>
+    </w:p>
     <w:sectPr>
-      <w:headerReference w:type="default" r:id="rId6"/>
+      <w:headerReference w:type="default" r:id="rId9"/>
+      <w:headerReference w:type="first" r:id="rId10"/>
       <w:pgSz w:w="11906" w:h="16838"/>
       <w:pgMar w:top="1440" w:right="1440" w:bottom="1440" w:left="1440" w:header="708" w:footer="708" w:gutter="0"/>
       <w:cols w:space="708"/>
+      <w:titlePg/>
       <w:docGrid w:linePitch="360"/>
     </w:sectPr>
   </w:body>
@@ -82,16 +2200,17 @@
         <w:szCs w:val="36"/>
       </w:rPr>
     </w:pPr>
-    <w:r>
-      <w:rPr>
-        <w:rFonts w:ascii="Times New Roman" w:hAnsi="Times New Roman" w:cs="Times New Roman"/>
-        <w:b/>
-        <w:bCs/>
-        <w:sz w:val="36"/>
-        <w:szCs w:val="36"/>
-      </w:rPr>
-      <w:tab/>
-    </w:r>
+  </w:p>
+</w:hdr>
+</file>
+
+<file path=word/header2.xml><?xml version="1.0" encoding="utf-8"?>
+<w:hdr xmlns:wpc="http://schemas.microsoft.com/office/word/2010/wordprocessingCanvas" xmlns:cx="http://schemas.microsoft.com/office/drawing/2014/chartex" xmlns:cx1="http://schemas.microsoft.com/office/drawing/2015/9/8/chartex" xmlns:cx2="http://schemas.microsoft.com/office/drawing/2015/10/21/chartex" xmlns:cx3="http://schemas.microsoft.com/office/drawing/2016/5/9/chartex" xmlns:cx4="http://schemas.microsoft.com/office/drawing/2016/5/10/chartex" xmlns:cx5="http://schemas.microsoft.com/office/drawing/2016/5/11/chartex" xmlns:cx6="http://schemas.microsoft.com/office/drawing/2016/5/12/chartex" xmlns:cx7="http://schemas.microsoft.com/office/drawing/2016/5/13/chartex" xmlns:cx8="http://schemas.microsoft.com/office/drawing/2016/5/14/chartex" xmlns:mc="http://schemas.openxmlformats.org/markup-compatibility/2006" xmlns:aink="http://schemas.microsoft.com/office/drawing/2016/ink" xmlns:am3d="http://schemas.microsoft.com/office/drawing/2017/model3d" xmlns:o="urn:schemas-microsoft-com:office:office" xmlns:oel="http://schemas.microsoft.com/office/2019/extlst" xmlns:r="http://schemas.openxmlformats.org/officeDocument/2006/relationships" xmlns:m="http://schemas.openxmlformats.org/officeDocument/2006/math" xmlns:v="urn:schemas-microsoft-com:vml" xmlns:wp14="http://schemas.microsoft.com/office/word/2010/wordprocessingDrawing" xmlns:wp="http://schemas.openxmlformats.org/drawingml/2006/wordprocessingDrawing" xmlns:w10="urn:schemas-microsoft-com:office:word" xmlns:w="http://schemas.openxmlformats.org/wordprocessingml/2006/main" xmlns:w14="http://schemas.microsoft.com/office/word/2010/wordml" xmlns:w15="http://schemas.microsoft.com/office/word/2012/wordml" xmlns:w16cex="http://schemas.microsoft.com/office/word/2018/wordml/cex" xmlns:w16cid="http://schemas.microsoft.com/office/word/2016/wordml/cid" xmlns:w16="http://schemas.microsoft.com/office/word/2018/wordml" xmlns:w16du="http://schemas.microsoft.com/office/word/2023/wordml/word16du" xmlns:w16sdtdh="http://schemas.microsoft.com/office/word/2020/wordml/sdtdatahash" xmlns:w16sdtfl="http://schemas.microsoft.com/office/word/2024/wordml/sdtformatlock" xmlns:w16se="http://schemas.microsoft.com/office/word/2015/wordml/symex" xmlns:wpg="http://schemas.microsoft.com/office/word/2010/wordprocessingGroup" xmlns:wpi="http://schemas.microsoft.com/office/word/2010/wordprocessingInk" xmlns:wne="http://schemas.microsoft.com/office/word/2006/wordml" xmlns:wps="http://schemas.microsoft.com/office/word/2010/wordprocessingShape" mc:Ignorable="w14 w15 w16se w16cid w16 w16cex w16sdtdh w16sdtfl w16du wp14">
+  <w:p>
+    <w:pPr>
+      <w:pStyle w:val="Header"/>
+      <w:jc w:val="center"/>
+    </w:pPr>
     <w:r>
       <w:rPr>
         <w:rFonts w:ascii="Times New Roman" w:hAnsi="Times New Roman" w:cs="Times New Roman"/>
@@ -104,6 +2223,243 @@
     </w:r>
   </w:p>
 </w:hdr>
+</file>
+
+<file path=word/numbering.xml><?xml version="1.0" encoding="utf-8"?>
+<w:numbering xmlns:wpc="http://schemas.microsoft.com/office/word/2010/wordprocessingCanvas" xmlns:cx="http://schemas.microsoft.com/office/drawing/2014/chartex" xmlns:cx1="http://schemas.microsoft.com/office/drawing/2015/9/8/chartex" xmlns:cx2="http://schemas.microsoft.com/office/drawing/2015/10/21/chartex" xmlns:cx3="http://schemas.microsoft.com/office/drawing/2016/5/9/chartex" xmlns:cx4="http://schemas.microsoft.com/office/drawing/2016/5/10/chartex" xmlns:cx5="http://schemas.microsoft.com/office/drawing/2016/5/11/chartex" xmlns:cx6="http://schemas.microsoft.com/office/drawing/2016/5/12/chartex" xmlns:cx7="http://schemas.microsoft.com/office/drawing/2016/5/13/chartex" xmlns:cx8="http://schemas.microsoft.com/office/drawing/2016/5/14/chartex" xmlns:mc="http://schemas.openxmlformats.org/markup-compatibility/2006" xmlns:aink="http://schemas.microsoft.com/office/drawing/2016/ink" xmlns:am3d="http://schemas.microsoft.com/office/drawing/2017/model3d" xmlns:o="urn:schemas-microsoft-com:office:office" xmlns:oel="http://schemas.microsoft.com/office/2019/extlst" xmlns:r="http://schemas.openxmlformats.org/officeDocument/2006/relationships" xmlns:m="http://schemas.openxmlformats.org/officeDocument/2006/math" xmlns:v="urn:schemas-microsoft-com:vml" xmlns:wp14="http://schemas.microsoft.com/office/word/2010/wordprocessingDrawing" xmlns:wp="http://schemas.openxmlformats.org/drawingml/2006/wordprocessingDrawing" xmlns:w10="urn:schemas-microsoft-com:office:word" xmlns:w="http://schemas.openxmlformats.org/wordprocessingml/2006/main" xmlns:w14="http://schemas.microsoft.com/office/word/2010/wordml" xmlns:w15="http://schemas.microsoft.com/office/word/2012/wordml" xmlns:w16cex="http://schemas.microsoft.com/office/word/2018/wordml/cex" xmlns:w16cid="http://schemas.microsoft.com/office/word/2016/wordml/cid" xmlns:w16="http://schemas.microsoft.com/office/word/2018/wordml" xmlns:w16du="http://schemas.microsoft.com/office/word/2023/wordml/word16du" xmlns:w16sdtdh="http://schemas.microsoft.com/office/word/2020/wordml/sdtdatahash" xmlns:w16sdtfl="http://schemas.microsoft.com/office/word/2024/wordml/sdtformatlock" xmlns:w16se="http://schemas.microsoft.com/office/word/2015/wordml/symex" xmlns:wpg="http://schemas.microsoft.com/office/word/2010/wordprocessingGroup" xmlns:wpi="http://schemas.microsoft.com/office/word/2010/wordprocessingInk" xmlns:wne="http://schemas.microsoft.com/office/word/2006/wordml" xmlns:wps="http://schemas.microsoft.com/office/word/2010/wordprocessingShape" mc:Ignorable="w14 w15 w16se w16cid w16 w16cex w16sdtdh w16sdtfl w16du wp14">
+  <w:abstractNum w:abstractNumId="0" w15:restartNumberingAfterBreak="0">
+    <w:nsid w:val="051368A0"/>
+    <w:multiLevelType w:val="hybridMultilevel"/>
+    <w:tmpl w:val="FC3C39FE"/>
+    <w:lvl w:ilvl="0" w:tplc="40090001">
+      <w:start w:val="1"/>
+      <w:numFmt w:val="bullet"/>
+      <w:lvlText w:val=""/>
+      <w:lvlJc w:val="left"/>
+      <w:pPr>
+        <w:ind w:left="720" w:hanging="360"/>
+      </w:pPr>
+      <w:rPr>
+        <w:rFonts w:ascii="Symbol" w:hAnsi="Symbol" w:hint="default"/>
+      </w:rPr>
+    </w:lvl>
+    <w:lvl w:ilvl="1" w:tplc="40090003" w:tentative="1">
+      <w:start w:val="1"/>
+      <w:numFmt w:val="bullet"/>
+      <w:lvlText w:val="o"/>
+      <w:lvlJc w:val="left"/>
+      <w:pPr>
+        <w:ind w:left="1440" w:hanging="360"/>
+      </w:pPr>
+      <w:rPr>
+        <w:rFonts w:ascii="Courier New" w:hAnsi="Courier New" w:cs="Courier New" w:hint="default"/>
+      </w:rPr>
+    </w:lvl>
+    <w:lvl w:ilvl="2" w:tplc="40090005" w:tentative="1">
+      <w:start w:val="1"/>
+      <w:numFmt w:val="bullet"/>
+      <w:lvlText w:val=""/>
+      <w:lvlJc w:val="left"/>
+      <w:pPr>
+        <w:ind w:left="2160" w:hanging="360"/>
+      </w:pPr>
+      <w:rPr>
+        <w:rFonts w:ascii="Wingdings" w:hAnsi="Wingdings" w:hint="default"/>
+      </w:rPr>
+    </w:lvl>
+    <w:lvl w:ilvl="3" w:tplc="40090001" w:tentative="1">
+      <w:start w:val="1"/>
+      <w:numFmt w:val="bullet"/>
+      <w:lvlText w:val=""/>
+      <w:lvlJc w:val="left"/>
+      <w:pPr>
+        <w:ind w:left="2880" w:hanging="360"/>
+      </w:pPr>
+      <w:rPr>
+        <w:rFonts w:ascii="Symbol" w:hAnsi="Symbol" w:hint="default"/>
+      </w:rPr>
+    </w:lvl>
+    <w:lvl w:ilvl="4" w:tplc="40090003" w:tentative="1">
+      <w:start w:val="1"/>
+      <w:numFmt w:val="bullet"/>
+      <w:lvlText w:val="o"/>
+      <w:lvlJc w:val="left"/>
+      <w:pPr>
+        <w:ind w:left="3600" w:hanging="360"/>
+      </w:pPr>
+      <w:rPr>
+        <w:rFonts w:ascii="Courier New" w:hAnsi="Courier New" w:cs="Courier New" w:hint="default"/>
+      </w:rPr>
+    </w:lvl>
+    <w:lvl w:ilvl="5" w:tplc="40090005" w:tentative="1">
+      <w:start w:val="1"/>
+      <w:numFmt w:val="bullet"/>
+      <w:lvlText w:val=""/>
+      <w:lvlJc w:val="left"/>
+      <w:pPr>
+        <w:ind w:left="4320" w:hanging="360"/>
+      </w:pPr>
+      <w:rPr>
+        <w:rFonts w:ascii="Wingdings" w:hAnsi="Wingdings" w:hint="default"/>
+      </w:rPr>
+    </w:lvl>
+    <w:lvl w:ilvl="6" w:tplc="40090001" w:tentative="1">
+      <w:start w:val="1"/>
+      <w:numFmt w:val="bullet"/>
+      <w:lvlText w:val=""/>
+      <w:lvlJc w:val="left"/>
+      <w:pPr>
+        <w:ind w:left="5040" w:hanging="360"/>
+      </w:pPr>
+      <w:rPr>
+        <w:rFonts w:ascii="Symbol" w:hAnsi="Symbol" w:hint="default"/>
+      </w:rPr>
+    </w:lvl>
+    <w:lvl w:ilvl="7" w:tplc="40090003" w:tentative="1">
+      <w:start w:val="1"/>
+      <w:numFmt w:val="bullet"/>
+      <w:lvlText w:val="o"/>
+      <w:lvlJc w:val="left"/>
+      <w:pPr>
+        <w:ind w:left="5760" w:hanging="360"/>
+      </w:pPr>
+      <w:rPr>
+        <w:rFonts w:ascii="Courier New" w:hAnsi="Courier New" w:cs="Courier New" w:hint="default"/>
+      </w:rPr>
+    </w:lvl>
+    <w:lvl w:ilvl="8" w:tplc="40090005" w:tentative="1">
+      <w:start w:val="1"/>
+      <w:numFmt w:val="bullet"/>
+      <w:lvlText w:val=""/>
+      <w:lvlJc w:val="left"/>
+      <w:pPr>
+        <w:ind w:left="6480" w:hanging="360"/>
+      </w:pPr>
+      <w:rPr>
+        <w:rFonts w:ascii="Wingdings" w:hAnsi="Wingdings" w:hint="default"/>
+      </w:rPr>
+    </w:lvl>
+  </w:abstractNum>
+  <w:abstractNum w:abstractNumId="1" w15:restartNumberingAfterBreak="0">
+    <w:nsid w:val="36324D44"/>
+    <w:multiLevelType w:val="hybridMultilevel"/>
+    <w:tmpl w:val="2104E750"/>
+    <w:lvl w:ilvl="0" w:tplc="4009000B">
+      <w:start w:val="1"/>
+      <w:numFmt w:val="bullet"/>
+      <w:lvlText w:val=""/>
+      <w:lvlJc w:val="left"/>
+      <w:pPr>
+        <w:ind w:left="720" w:hanging="360"/>
+      </w:pPr>
+      <w:rPr>
+        <w:rFonts w:ascii="Wingdings" w:hAnsi="Wingdings" w:hint="default"/>
+      </w:rPr>
+    </w:lvl>
+    <w:lvl w:ilvl="1" w:tplc="40090003" w:tentative="1">
+      <w:start w:val="1"/>
+      <w:numFmt w:val="bullet"/>
+      <w:lvlText w:val="o"/>
+      <w:lvlJc w:val="left"/>
+      <w:pPr>
+        <w:ind w:left="1440" w:hanging="360"/>
+      </w:pPr>
+      <w:rPr>
+        <w:rFonts w:ascii="Courier New" w:hAnsi="Courier New" w:cs="Courier New" w:hint="default"/>
+      </w:rPr>
+    </w:lvl>
+    <w:lvl w:ilvl="2" w:tplc="40090005" w:tentative="1">
+      <w:start w:val="1"/>
+      <w:numFmt w:val="bullet"/>
+      <w:lvlText w:val=""/>
+      <w:lvlJc w:val="left"/>
+      <w:pPr>
+        <w:ind w:left="2160" w:hanging="360"/>
+      </w:pPr>
+      <w:rPr>
+        <w:rFonts w:ascii="Wingdings" w:hAnsi="Wingdings" w:hint="default"/>
+      </w:rPr>
+    </w:lvl>
+    <w:lvl w:ilvl="3" w:tplc="40090001" w:tentative="1">
+      <w:start w:val="1"/>
+      <w:numFmt w:val="bullet"/>
+      <w:lvlText w:val=""/>
+      <w:lvlJc w:val="left"/>
+      <w:pPr>
+        <w:ind w:left="2880" w:hanging="360"/>
+      </w:pPr>
+      <w:rPr>
+        <w:rFonts w:ascii="Symbol" w:hAnsi="Symbol" w:hint="default"/>
+      </w:rPr>
+    </w:lvl>
+    <w:lvl w:ilvl="4" w:tplc="40090003" w:tentative="1">
+      <w:start w:val="1"/>
+      <w:numFmt w:val="bullet"/>
+      <w:lvlText w:val="o"/>
+      <w:lvlJc w:val="left"/>
+      <w:pPr>
+        <w:ind w:left="3600" w:hanging="360"/>
+      </w:pPr>
+      <w:rPr>
+        <w:rFonts w:ascii="Courier New" w:hAnsi="Courier New" w:cs="Courier New" w:hint="default"/>
+      </w:rPr>
+    </w:lvl>
+    <w:lvl w:ilvl="5" w:tplc="40090005" w:tentative="1">
+      <w:start w:val="1"/>
+      <w:numFmt w:val="bullet"/>
+      <w:lvlText w:val=""/>
+      <w:lvlJc w:val="left"/>
+      <w:pPr>
+        <w:ind w:left="4320" w:hanging="360"/>
+      </w:pPr>
+      <w:rPr>
+        <w:rFonts w:ascii="Wingdings" w:hAnsi="Wingdings" w:hint="default"/>
+      </w:rPr>
+    </w:lvl>
+    <w:lvl w:ilvl="6" w:tplc="40090001" w:tentative="1">
+      <w:start w:val="1"/>
+      <w:numFmt w:val="bullet"/>
+      <w:lvlText w:val=""/>
+      <w:lvlJc w:val="left"/>
+      <w:pPr>
+        <w:ind w:left="5040" w:hanging="360"/>
+      </w:pPr>
+      <w:rPr>
+        <w:rFonts w:ascii="Symbol" w:hAnsi="Symbol" w:hint="default"/>
+      </w:rPr>
+    </w:lvl>
+    <w:lvl w:ilvl="7" w:tplc="40090003" w:tentative="1">
+      <w:start w:val="1"/>
+      <w:numFmt w:val="bullet"/>
+      <w:lvlText w:val="o"/>
+      <w:lvlJc w:val="left"/>
+      <w:pPr>
+        <w:ind w:left="5760" w:hanging="360"/>
+      </w:pPr>
+      <w:rPr>
+        <w:rFonts w:ascii="Courier New" w:hAnsi="Courier New" w:cs="Courier New" w:hint="default"/>
+      </w:rPr>
+    </w:lvl>
+    <w:lvl w:ilvl="8" w:tplc="40090005" w:tentative="1">
+      <w:start w:val="1"/>
+      <w:numFmt w:val="bullet"/>
+      <w:lvlText w:val=""/>
+      <w:lvlJc w:val="left"/>
+      <w:pPr>
+        <w:ind w:left="6480" w:hanging="360"/>
+      </w:pPr>
+      <w:rPr>
+        <w:rFonts w:ascii="Wingdings" w:hAnsi="Wingdings" w:hint="default"/>
+      </w:rPr>
+    </w:lvl>
+  </w:abstractNum>
+  <w:num w:numId="1" w16cid:durableId="1275550909">
+    <w:abstractNumId w:val="0"/>
+  </w:num>
+  <w:num w:numId="2" w16cid:durableId="1522937082">
+    <w:abstractNumId w:val="1"/>
+  </w:num>
+</w:numbering>
 </file>
 
 <file path=word/styles.xml><?xml version="1.0" encoding="utf-8"?>
@@ -1362,4 +3718,16 @@
     </a:ext>
   </a:extLst>
 </a:theme>
+</file>
+
+<file path=customXml/item1.xml><?xml version="1.0" encoding="utf-8"?>
+<b:Sources xmlns:b="http://schemas.openxmlformats.org/officeDocument/2006/bibliography" xmlns="http://schemas.openxmlformats.org/officeDocument/2006/bibliography" SelectedStyle="\APASixthEditionOfficeOnline.xsl" StyleName="APA" Version="6"/>
+</file>
+
+<file path=customXml/itemProps1.xml><?xml version="1.0" encoding="utf-8"?>
+<ds:datastoreItem xmlns:ds="http://schemas.openxmlformats.org/officeDocument/2006/customXml" ds:itemID="{DF328E34-D44E-4280-8BEC-8AE052C2F26C}">
+  <ds:schemaRefs>
+    <ds:schemaRef ds:uri="http://schemas.openxmlformats.org/officeDocument/2006/bibliography"/>
+  </ds:schemaRefs>
+</ds:datastoreItem>
 </file>
</xml_diff>

<commit_message>
Update Week 1 Exercise 1 with feedback/fixes
</commit_message>
<xml_diff>
--- a/Week1/Data Structures and Algorithm_HandsOn/Exercise 1 Inventory Management System.docx
+++ b/Week1/Data Structures and Algorithm_HandsOn/Exercise 1 Inventory Management System.docx
@@ -13,7 +13,9 @@
           <w:lang w:val="en-US"/>
         </w:rPr>
       </w:pPr>
-      <w:r>
+    </w:p>
+    <w:p>
+      <w:pPr>
         <w:rPr>
           <w:rFonts w:ascii="Times New Roman" w:hAnsi="Times New Roman" w:cs="Times New Roman"/>
           <w:b/>
@@ -22,30 +24,8 @@
           <w:szCs w:val="28"/>
           <w:lang w:val="en-US"/>
         </w:rPr>
-        <w:t>Problem Understanding:</w:t>
-      </w:r>
-    </w:p>
-    <w:p>
-      <w:pPr>
-        <w:rPr>
-          <w:rFonts w:ascii="Times New Roman" w:hAnsi="Times New Roman" w:cs="Times New Roman"/>
-          <w:sz w:val="28"/>
-          <w:szCs w:val="28"/>
-          <w:lang w:val="en-US"/>
-        </w:rPr>
-      </w:pPr>
-      <w:r>
-        <w:rPr>
-          <w:rFonts w:ascii="Times New Roman" w:hAnsi="Times New Roman" w:cs="Times New Roman"/>
-          <w:sz w:val="28"/>
-          <w:szCs w:val="28"/>
-          <w:lang w:val="en-US"/>
-        </w:rPr>
-        <w:t>Effective inventory systems must quickly store, retrieve and update product details. As data grows, the efficiency of algorithm and data structure significantly affects performance.</w:t>
-      </w:r>
-    </w:p>
-    <w:p>
-      <w:pPr>
+      </w:pPr>
+      <w:r>
         <w:rPr>
           <w:rFonts w:ascii="Times New Roman" w:hAnsi="Times New Roman" w:cs="Times New Roman"/>
           <w:b/>
@@ -54,8 +34,30 @@
           <w:szCs w:val="28"/>
           <w:lang w:val="en-US"/>
         </w:rPr>
-      </w:pPr>
-      <w:r>
+        <w:t>Problem Understanding:</w:t>
+      </w:r>
+    </w:p>
+    <w:p>
+      <w:pPr>
+        <w:rPr>
+          <w:rFonts w:ascii="Times New Roman" w:hAnsi="Times New Roman" w:cs="Times New Roman"/>
+          <w:sz w:val="28"/>
+          <w:szCs w:val="28"/>
+          <w:lang w:val="en-US"/>
+        </w:rPr>
+      </w:pPr>
+      <w:r>
+        <w:rPr>
+          <w:rFonts w:ascii="Times New Roman" w:hAnsi="Times New Roman" w:cs="Times New Roman"/>
+          <w:sz w:val="28"/>
+          <w:szCs w:val="28"/>
+          <w:lang w:val="en-US"/>
+        </w:rPr>
+        <w:t>Effective inventory systems must quickly store, retrieve and update product details. As data grows, the efficiency of algorithm and data structure significantly affects performance.</w:t>
+      </w:r>
+    </w:p>
+    <w:p>
+      <w:pPr>
         <w:rPr>
           <w:rFonts w:ascii="Times New Roman" w:hAnsi="Times New Roman" w:cs="Times New Roman"/>
           <w:b/>
@@ -64,39 +66,8 @@
           <w:szCs w:val="28"/>
           <w:lang w:val="en-US"/>
         </w:rPr>
-        <w:t>Design Explanation:</w:t>
-      </w:r>
-    </w:p>
-    <w:p>
-      <w:pPr>
-        <w:rPr>
-          <w:rFonts w:ascii="Times New Roman" w:hAnsi="Times New Roman" w:cs="Times New Roman"/>
-          <w:sz w:val="28"/>
-          <w:szCs w:val="28"/>
-          <w:lang w:val="en-US"/>
-        </w:rPr>
-      </w:pPr>
-      <w:r>
-        <w:rPr>
-          <w:rFonts w:ascii="Times New Roman" w:hAnsi="Times New Roman" w:cs="Times New Roman"/>
-          <w:sz w:val="28"/>
-          <w:szCs w:val="28"/>
-          <w:lang w:val="en-US"/>
-        </w:rPr>
-        <w:t xml:space="preserve">The Single Responsibility Principle is applied by separating the product data model from the inventory operations. Interface Segregation and Dependency Inversion are maintained by creating interfaces and using them to program against abstractions. The HashMap is chosen for </w:t>
-      </w:r>
-      <w:r>
-        <w:rPr>
-          <w:rFonts w:ascii="Times New Roman" w:hAnsi="Times New Roman" w:cs="Times New Roman"/>
-          <w:sz w:val="28"/>
-          <w:szCs w:val="28"/>
-          <w:lang w:val="en-US"/>
-        </w:rPr>
-        <w:t>product storage to allow constant time operations.</w:t>
-      </w:r>
-    </w:p>
-    <w:p>
-      <w:pPr>
+      </w:pPr>
+      <w:r>
         <w:rPr>
           <w:rFonts w:ascii="Times New Roman" w:hAnsi="Times New Roman" w:cs="Times New Roman"/>
           <w:b/>
@@ -105,8 +76,39 @@
           <w:szCs w:val="28"/>
           <w:lang w:val="en-US"/>
         </w:rPr>
-      </w:pPr>
-      <w:r>
+        <w:t>Design Explanation:</w:t>
+      </w:r>
+    </w:p>
+    <w:p>
+      <w:pPr>
+        <w:rPr>
+          <w:rFonts w:ascii="Times New Roman" w:hAnsi="Times New Roman" w:cs="Times New Roman"/>
+          <w:sz w:val="28"/>
+          <w:szCs w:val="28"/>
+          <w:lang w:val="en-US"/>
+        </w:rPr>
+      </w:pPr>
+      <w:r>
+        <w:rPr>
+          <w:rFonts w:ascii="Times New Roman" w:hAnsi="Times New Roman" w:cs="Times New Roman"/>
+          <w:sz w:val="28"/>
+          <w:szCs w:val="28"/>
+          <w:lang w:val="en-US"/>
+        </w:rPr>
+        <w:t xml:space="preserve">The Single Responsibility Principle is applied by separating the product data model from the inventory operations. Interface Segregation and Dependency Inversion are maintained by creating interfaces and using them to program against abstractions. The HashMap is chosen for </w:t>
+      </w:r>
+      <w:r>
+        <w:rPr>
+          <w:rFonts w:ascii="Times New Roman" w:hAnsi="Times New Roman" w:cs="Times New Roman"/>
+          <w:sz w:val="28"/>
+          <w:szCs w:val="28"/>
+          <w:lang w:val="en-US"/>
+        </w:rPr>
+        <w:t>product storage to allow constant time operations.</w:t>
+      </w:r>
+    </w:p>
+    <w:p>
+      <w:pPr>
         <w:rPr>
           <w:rFonts w:ascii="Times New Roman" w:hAnsi="Times New Roman" w:cs="Times New Roman"/>
           <w:b/>
@@ -115,17 +117,27 @@
           <w:szCs w:val="28"/>
           <w:lang w:val="en-US"/>
         </w:rPr>
-        <w:t>Implementation:</w:t>
-      </w:r>
-    </w:p>
-    <w:p>
-      <w:pPr>
+      </w:pPr>
+      <w:r>
         <w:rPr>
           <w:rFonts w:ascii="Times New Roman" w:hAnsi="Times New Roman" w:cs="Times New Roman"/>
           <w:b/>
           <w:bCs/>
           <w:sz w:val="28"/>
           <w:szCs w:val="28"/>
+          <w:lang w:val="en-US"/>
+        </w:rPr>
+        <w:t>Implementation:</w:t>
+      </w:r>
+    </w:p>
+    <w:p>
+      <w:pPr>
+        <w:rPr>
+          <w:rFonts w:ascii="Times New Roman" w:hAnsi="Times New Roman" w:cs="Times New Roman"/>
+          <w:b/>
+          <w:bCs/>
+          <w:sz w:val="28"/>
+          <w:szCs w:val="28"/>
           <w:u w:val="single"/>
           <w:lang w:val="en-US"/>
         </w:rPr>
@@ -395,6 +407,7 @@
           <w:sz w:val="28"/>
           <w:szCs w:val="28"/>
         </w:rPr>
+        <w:lastRenderedPageBreak/>
         <w:t xml:space="preserve">    public void setProductId(String productId) {</w:t>
       </w:r>
     </w:p>
@@ -412,7 +425,6 @@
           <w:sz w:val="28"/>
           <w:szCs w:val="28"/>
         </w:rPr>
-        <w:lastRenderedPageBreak/>
         <w:t xml:space="preserve">        this.productId = productId;</w:t>
       </w:r>
     </w:p>
@@ -838,15 +850,6 @@
         </w:rPr>
         <w:t>}</w:t>
       </w:r>
-    </w:p>
-    <w:p>
-      <w:pPr>
-        <w:rPr>
-          <w:rFonts w:ascii="Times New Roman" w:hAnsi="Times New Roman" w:cs="Times New Roman"/>
-          <w:sz w:val="28"/>
-          <w:szCs w:val="28"/>
-        </w:rPr>
-      </w:pPr>
     </w:p>
     <w:p>
       <w:pPr>
@@ -866,40 +869,7 @@
           <w:u w:val="single"/>
         </w:rPr>
         <w:lastRenderedPageBreak/>
-        <w:t>Inventory</w:t>
-      </w:r>
-      <w:r>
-        <w:rPr>
-          <w:rFonts w:ascii="Times New Roman" w:hAnsi="Times New Roman" w:cs="Times New Roman"/>
-          <w:b/>
-          <w:bCs/>
-          <w:sz w:val="28"/>
-          <w:szCs w:val="28"/>
-          <w:u w:val="single"/>
-        </w:rPr>
-        <w:t xml:space="preserve"> </w:t>
-      </w:r>
-      <w:r>
-        <w:rPr>
-          <w:rFonts w:ascii="Times New Roman" w:hAnsi="Times New Roman" w:cs="Times New Roman"/>
-          <w:b/>
-          <w:bCs/>
-          <w:sz w:val="28"/>
-          <w:szCs w:val="28"/>
-          <w:u w:val="single"/>
-        </w:rPr>
-        <w:t>Manager</w:t>
-      </w:r>
-      <w:r>
-        <w:rPr>
-          <w:rFonts w:ascii="Times New Roman" w:hAnsi="Times New Roman" w:cs="Times New Roman"/>
-          <w:b/>
-          <w:bCs/>
-          <w:sz w:val="28"/>
-          <w:szCs w:val="28"/>
-          <w:u w:val="single"/>
-        </w:rPr>
-        <w:t xml:space="preserve"> interface</w:t>
+        <w:t>Inventory Manager interface</w:t>
       </w:r>
     </w:p>
     <w:p>
@@ -1634,6 +1604,74 @@
           <w:sz w:val="28"/>
           <w:szCs w:val="28"/>
         </w:rPr>
+        <w:t xml:space="preserve">        System.out.println("\nGet Product P001:");</w:t>
+      </w:r>
+    </w:p>
+    <w:p>
+      <w:pPr>
+        <w:rPr>
+          <w:rFonts w:ascii="Times New Roman" w:hAnsi="Times New Roman" w:cs="Times New Roman"/>
+          <w:sz w:val="28"/>
+          <w:szCs w:val="28"/>
+        </w:rPr>
+      </w:pPr>
+      <w:r>
+        <w:rPr>
+          <w:rFonts w:ascii="Times New Roman" w:hAnsi="Times New Roman" w:cs="Times New Roman"/>
+          <w:sz w:val="28"/>
+          <w:szCs w:val="28"/>
+        </w:rPr>
+        <w:t xml:space="preserve">        System.out.println(inventory.getProduct("P001"));</w:t>
+      </w:r>
+    </w:p>
+    <w:p>
+      <w:pPr>
+        <w:rPr>
+          <w:rFonts w:ascii="Times New Roman" w:hAnsi="Times New Roman" w:cs="Times New Roman"/>
+          <w:sz w:val="28"/>
+          <w:szCs w:val="28"/>
+        </w:rPr>
+      </w:pPr>
+      <w:r>
+        <w:rPr>
+          <w:rFonts w:ascii="Times New Roman" w:hAnsi="Times New Roman" w:cs="Times New Roman"/>
+          <w:sz w:val="28"/>
+          <w:szCs w:val="28"/>
+        </w:rPr>
+        <w:t xml:space="preserve">        p1.setPrice(12.5);</w:t>
+      </w:r>
+    </w:p>
+    <w:p>
+      <w:pPr>
+        <w:rPr>
+          <w:rFonts w:ascii="Times New Roman" w:hAnsi="Times New Roman" w:cs="Times New Roman"/>
+          <w:sz w:val="28"/>
+          <w:szCs w:val="28"/>
+        </w:rPr>
+      </w:pPr>
+      <w:r>
+        <w:rPr>
+          <w:rFonts w:ascii="Times New Roman" w:hAnsi="Times New Roman" w:cs="Times New Roman"/>
+          <w:sz w:val="28"/>
+          <w:szCs w:val="28"/>
+        </w:rPr>
+        <w:t xml:space="preserve">        inventory.updateProduct(p1);</w:t>
+      </w:r>
+    </w:p>
+    <w:p>
+      <w:pPr>
+        <w:rPr>
+          <w:rFonts w:ascii="Times New Roman" w:hAnsi="Times New Roman" w:cs="Times New Roman"/>
+          <w:sz w:val="28"/>
+          <w:szCs w:val="28"/>
+        </w:rPr>
+      </w:pPr>
+      <w:r>
+        <w:rPr>
+          <w:rFonts w:ascii="Times New Roman" w:hAnsi="Times New Roman" w:cs="Times New Roman"/>
+          <w:sz w:val="28"/>
+          <w:szCs w:val="28"/>
+        </w:rPr>
         <w:t xml:space="preserve">        System.</w:t>
       </w:r>
       <w:r>
@@ -1650,7 +1688,41 @@
           <w:sz w:val="28"/>
           <w:szCs w:val="28"/>
         </w:rPr>
-        <w:t>.println("\nGet Product P001:");</w:t>
+        <w:t>.println("\nAfter update:");</w:t>
+      </w:r>
+    </w:p>
+    <w:p>
+      <w:pPr>
+        <w:rPr>
+          <w:rFonts w:ascii="Times New Roman" w:hAnsi="Times New Roman" w:cs="Times New Roman"/>
+          <w:sz w:val="28"/>
+          <w:szCs w:val="28"/>
+        </w:rPr>
+      </w:pPr>
+      <w:r>
+        <w:rPr>
+          <w:rFonts w:ascii="Times New Roman" w:hAnsi="Times New Roman" w:cs="Times New Roman"/>
+          <w:sz w:val="28"/>
+          <w:szCs w:val="28"/>
+        </w:rPr>
+        <w:t xml:space="preserve">        ((InventoryManager) inventory).listAllProducts();</w:t>
+      </w:r>
+    </w:p>
+    <w:p>
+      <w:pPr>
+        <w:rPr>
+          <w:rFonts w:ascii="Times New Roman" w:hAnsi="Times New Roman" w:cs="Times New Roman"/>
+          <w:sz w:val="28"/>
+          <w:szCs w:val="28"/>
+        </w:rPr>
+      </w:pPr>
+      <w:r>
+        <w:rPr>
+          <w:rFonts w:ascii="Times New Roman" w:hAnsi="Times New Roman" w:cs="Times New Roman"/>
+          <w:sz w:val="28"/>
+          <w:szCs w:val="28"/>
+        </w:rPr>
+        <w:t xml:space="preserve">        inventory.deleteProduct("P002");</w:t>
       </w:r>
     </w:p>
     <w:p>
@@ -1683,74 +1755,7 @@
           <w:sz w:val="28"/>
           <w:szCs w:val="28"/>
         </w:rPr>
-        <w:t>.println(inventory.getProduct("P001"));</w:t>
-      </w:r>
-    </w:p>
-    <w:p>
-      <w:pPr>
-        <w:rPr>
-          <w:rFonts w:ascii="Times New Roman" w:hAnsi="Times New Roman" w:cs="Times New Roman"/>
-          <w:sz w:val="28"/>
-          <w:szCs w:val="28"/>
-        </w:rPr>
-      </w:pPr>
-      <w:r>
-        <w:rPr>
-          <w:rFonts w:ascii="Times New Roman" w:hAnsi="Times New Roman" w:cs="Times New Roman"/>
-          <w:sz w:val="28"/>
-          <w:szCs w:val="28"/>
-        </w:rPr>
-        <w:t xml:space="preserve">        p1.setPrice(12.5);</w:t>
-      </w:r>
-    </w:p>
-    <w:p>
-      <w:pPr>
-        <w:rPr>
-          <w:rFonts w:ascii="Times New Roman" w:hAnsi="Times New Roman" w:cs="Times New Roman"/>
-          <w:sz w:val="28"/>
-          <w:szCs w:val="28"/>
-        </w:rPr>
-      </w:pPr>
-      <w:r>
-        <w:rPr>
-          <w:rFonts w:ascii="Times New Roman" w:hAnsi="Times New Roman" w:cs="Times New Roman"/>
-          <w:sz w:val="28"/>
-          <w:szCs w:val="28"/>
-        </w:rPr>
-        <w:t xml:space="preserve">        inventory.updateProduct(p1);</w:t>
-      </w:r>
-    </w:p>
-    <w:p>
-      <w:pPr>
-        <w:rPr>
-          <w:rFonts w:ascii="Times New Roman" w:hAnsi="Times New Roman" w:cs="Times New Roman"/>
-          <w:sz w:val="28"/>
-          <w:szCs w:val="28"/>
-        </w:rPr>
-      </w:pPr>
-      <w:r>
-        <w:rPr>
-          <w:rFonts w:ascii="Times New Roman" w:hAnsi="Times New Roman" w:cs="Times New Roman"/>
-          <w:sz w:val="28"/>
-          <w:szCs w:val="28"/>
-        </w:rPr>
-        <w:t xml:space="preserve">        System.</w:t>
-      </w:r>
-      <w:r>
-        <w:rPr>
-          <w:rFonts w:ascii="Times New Roman" w:hAnsi="Times New Roman" w:cs="Times New Roman"/>
-          <w:sz w:val="28"/>
-          <w:szCs w:val="28"/>
-        </w:rPr>
-        <w:t>out</w:t>
-      </w:r>
-      <w:r>
-        <w:rPr>
-          <w:rFonts w:ascii="Times New Roman" w:hAnsi="Times New Roman" w:cs="Times New Roman"/>
-          <w:sz w:val="28"/>
-          <w:szCs w:val="28"/>
-        </w:rPr>
-        <w:t>.println("\nAfter update:");</w:t>
+        <w:t>.println("\nAfter deletion:");</w:t>
       </w:r>
     </w:p>
     <w:p>
@@ -1784,73 +1789,6 @@
           <w:sz w:val="28"/>
           <w:szCs w:val="28"/>
         </w:rPr>
-        <w:t xml:space="preserve">        inventory.deleteProduct("P002");</w:t>
-      </w:r>
-    </w:p>
-    <w:p>
-      <w:pPr>
-        <w:rPr>
-          <w:rFonts w:ascii="Times New Roman" w:hAnsi="Times New Roman" w:cs="Times New Roman"/>
-          <w:sz w:val="28"/>
-          <w:szCs w:val="28"/>
-        </w:rPr>
-      </w:pPr>
-      <w:r>
-        <w:rPr>
-          <w:rFonts w:ascii="Times New Roman" w:hAnsi="Times New Roman" w:cs="Times New Roman"/>
-          <w:sz w:val="28"/>
-          <w:szCs w:val="28"/>
-        </w:rPr>
-        <w:t xml:space="preserve">        System.</w:t>
-      </w:r>
-      <w:r>
-        <w:rPr>
-          <w:rFonts w:ascii="Times New Roman" w:hAnsi="Times New Roman" w:cs="Times New Roman"/>
-          <w:sz w:val="28"/>
-          <w:szCs w:val="28"/>
-        </w:rPr>
-        <w:t>out</w:t>
-      </w:r>
-      <w:r>
-        <w:rPr>
-          <w:rFonts w:ascii="Times New Roman" w:hAnsi="Times New Roman" w:cs="Times New Roman"/>
-          <w:sz w:val="28"/>
-          <w:szCs w:val="28"/>
-        </w:rPr>
-        <w:t>.println("\nAfter deletion:");</w:t>
-      </w:r>
-    </w:p>
-    <w:p>
-      <w:pPr>
-        <w:rPr>
-          <w:rFonts w:ascii="Times New Roman" w:hAnsi="Times New Roman" w:cs="Times New Roman"/>
-          <w:sz w:val="28"/>
-          <w:szCs w:val="28"/>
-        </w:rPr>
-      </w:pPr>
-      <w:r>
-        <w:rPr>
-          <w:rFonts w:ascii="Times New Roman" w:hAnsi="Times New Roman" w:cs="Times New Roman"/>
-          <w:sz w:val="28"/>
-          <w:szCs w:val="28"/>
-        </w:rPr>
-        <w:t xml:space="preserve">        ((InventoryManager) inventory).listAllProducts();</w:t>
-      </w:r>
-    </w:p>
-    <w:p>
-      <w:pPr>
-        <w:rPr>
-          <w:rFonts w:ascii="Times New Roman" w:hAnsi="Times New Roman" w:cs="Times New Roman"/>
-          <w:sz w:val="28"/>
-          <w:szCs w:val="28"/>
-        </w:rPr>
-      </w:pPr>
-      <w:r>
-        <w:rPr>
-          <w:rFonts w:ascii="Times New Roman" w:hAnsi="Times New Roman" w:cs="Times New Roman"/>
-          <w:sz w:val="28"/>
-          <w:szCs w:val="28"/>
-        </w:rPr>
         <w:t xml:space="preserve">    }</w:t>
       </w:r>
     </w:p>
@@ -1870,6 +1808,15 @@
         </w:rPr>
         <w:t>}</w:t>
       </w:r>
+    </w:p>
+    <w:p>
+      <w:pPr>
+        <w:rPr>
+          <w:rFonts w:ascii="Times New Roman" w:hAnsi="Times New Roman" w:cs="Times New Roman"/>
+          <w:sz w:val="28"/>
+          <w:szCs w:val="28"/>
+        </w:rPr>
+      </w:pPr>
     </w:p>
     <w:p>
       <w:pPr>
@@ -1886,19 +1833,20 @@
           <w:rFonts w:ascii="Times New Roman" w:hAnsi="Times New Roman" w:cs="Times New Roman"/>
           <w:b/>
           <w:bCs/>
+          <w:noProof/>
           <w:sz w:val="28"/>
           <w:szCs w:val="28"/>
           <w:u w:val="single"/>
         </w:rPr>
         <w:lastRenderedPageBreak/>
         <w:drawing>
-          <wp:anchor distT="0" distB="0" distL="114300" distR="114300" simplePos="0" relativeHeight="251658240" behindDoc="0" locked="0" layoutInCell="1" allowOverlap="1" wp14:anchorId="7E42BF49" wp14:editId="4F34BF49">
+          <wp:anchor distT="0" distB="0" distL="114300" distR="114300" simplePos="0" relativeHeight="251658240" behindDoc="0" locked="0" layoutInCell="1" allowOverlap="1" wp14:anchorId="7E42BF49" wp14:editId="5381D9CA">
             <wp:simplePos x="0" y="0"/>
             <wp:positionH relativeFrom="column">
               <wp:posOffset>73660</wp:posOffset>
             </wp:positionH>
             <wp:positionV relativeFrom="paragraph">
-              <wp:posOffset>266700</wp:posOffset>
+              <wp:posOffset>449580</wp:posOffset>
             </wp:positionV>
             <wp:extent cx="5731510" cy="2516505"/>
             <wp:effectExtent l="0" t="0" r="2540" b="0"/>
@@ -3065,6 +3013,7 @@
   <w:style w:type="character" w:default="1" w:styleId="DefaultParagraphFont">
     <w:name w:val="Default Paragraph Font"/>
     <w:uiPriority w:val="1"/>
+    <w:semiHidden/>
     <w:unhideWhenUsed/>
   </w:style>
   <w:style w:type="table" w:default="1" w:styleId="TableNormal">

</xml_diff>